<commit_message>
Added vwap, adtv and rolling vola calcs
</commit_message>
<xml_diff>
--- a/Plan.docx
+++ b/Plan.docx
@@ -447,6 +447,7 @@
         </w:rPr>
         <w:t xml:space="preserve">, </w:t>
       </w:r>
+      <w:commentRangeStart w:id="0"/>
       <w:r>
         <w:rPr>
           <w:highlight w:val="yellow"/>
@@ -454,11 +455,32 @@
         </w:rPr>
         <w:t>Sharpe ratio</w:t>
       </w:r>
-      <w:r>
-        <w:rPr>
-          <w:lang w:val="en-GB"/>
-        </w:rPr>
-        <w:t>, vola clustering</w:t>
+      <w:commentRangeEnd w:id="0"/>
+      <w:r>
+        <w:rPr>
+          <w:rStyle w:val="CommentReference"/>
+        </w:rPr>
+        <w:commentReference w:id="0"/>
+      </w:r>
+      <w:r>
+        <w:rPr>
+          <w:lang w:val="en-GB"/>
+        </w:rPr>
+        <w:t xml:space="preserve">, </w:t>
+      </w:r>
+      <w:commentRangeStart w:id="1"/>
+      <w:r>
+        <w:rPr>
+          <w:lang w:val="en-GB"/>
+        </w:rPr>
+        <w:t>vola clustering</w:t>
+      </w:r>
+      <w:commentRangeEnd w:id="1"/>
+      <w:r>
+        <w:rPr>
+          <w:rStyle w:val="CommentReference"/>
+        </w:rPr>
+        <w:commentReference w:id="1"/>
       </w:r>
       <w:r>
         <w:rPr>
@@ -498,7 +520,7 @@
         </w:rPr>
         <w:t xml:space="preserve">Trend, </w:t>
       </w:r>
-      <w:hyperlink r:id="rId8" w:history="1">
+      <w:hyperlink r:id="rId12" w:history="1">
         <w:r>
           <w:rPr>
             <w:rStyle w:val="Hyperlink"/>
@@ -570,7 +592,7 @@
         </w:rPr>
         <w:t xml:space="preserve"> (see </w:t>
       </w:r>
-      <w:hyperlink r:id="rId9" w:history="1">
+      <w:hyperlink r:id="rId13" w:history="1">
         <w:r>
           <w:rPr>
             <w:rStyle w:val="Hyperlink"/>
@@ -844,6 +866,90 @@
     </w:sectPr>
   </w:body>
 </w:document>
+</file>
+
+<file path=word/comments.xml><?xml version="1.0" encoding="utf-8"?>
+<w:comments xmlns:wpc="http://schemas.microsoft.com/office/word/2010/wordprocessingCanvas" xmlns:cx="http://schemas.microsoft.com/office/drawing/2014/chartex" xmlns:cx1="http://schemas.microsoft.com/office/drawing/2015/9/8/chartex" xmlns:cx2="http://schemas.microsoft.com/office/drawing/2015/10/21/chartex" xmlns:cx3="http://schemas.microsoft.com/office/drawing/2016/5/9/chartex" xmlns:cx4="http://schemas.microsoft.com/office/drawing/2016/5/10/chartex" xmlns:cx5="http://schemas.microsoft.com/office/drawing/2016/5/11/chartex" xmlns:cx6="http://schemas.microsoft.com/office/drawing/2016/5/12/chartex" xmlns:cx7="http://schemas.microsoft.com/office/drawing/2016/5/13/chartex" xmlns:cx8="http://schemas.microsoft.com/office/drawing/2016/5/14/chartex" xmlns:mc="http://schemas.openxmlformats.org/markup-compatibility/2006" xmlns:aink="http://schemas.microsoft.com/office/drawing/2016/ink" xmlns:am3d="http://schemas.microsoft.com/office/drawing/2017/model3d" xmlns:o="urn:schemas-microsoft-com:office:office" xmlns:r="http://schemas.openxmlformats.org/officeDocument/2006/relationships" xmlns:m="http://schemas.openxmlformats.org/officeDocument/2006/math" xmlns:v="urn:schemas-microsoft-com:vml" xmlns:wp14="http://schemas.microsoft.com/office/word/2010/wordprocessingDrawing" xmlns:wp="http://schemas.openxmlformats.org/drawingml/2006/wordprocessingDrawing" xmlns:w10="urn:schemas-microsoft-com:office:word" xmlns:w="http://schemas.openxmlformats.org/wordprocessingml/2006/main" xmlns:w14="http://schemas.microsoft.com/office/word/2010/wordml" xmlns:w15="http://schemas.microsoft.com/office/word/2012/wordml" xmlns:w16cex="http://schemas.microsoft.com/office/word/2018/wordml/cex" xmlns:w16cid="http://schemas.microsoft.com/office/word/2016/wordml/cid" xmlns:w16="http://schemas.microsoft.com/office/word/2018/wordml" xmlns:w16sdtdh="http://schemas.microsoft.com/office/word/2020/wordml/sdtdatahash" xmlns:w16se="http://schemas.microsoft.com/office/word/2015/wordml/symex" xmlns:wpg="http://schemas.microsoft.com/office/word/2010/wordprocessingGroup" xmlns:wpi="http://schemas.microsoft.com/office/word/2010/wordprocessingInk" xmlns:wne="http://schemas.microsoft.com/office/word/2006/wordml" xmlns:wps="http://schemas.microsoft.com/office/word/2010/wordprocessingShape" mc:Ignorable="w14 w15 w16se w16cid w16 w16cex w16sdtdh wp14">
+  <w:comment w:id="0" w:author="top kek" w:date="2024-06-23T16:25:00Z" w:initials="tk">
+    <w:p>
+      <w:pPr>
+        <w:pStyle w:val="CommentText"/>
+        <w:rPr>
+          <w:lang w:val="en-US"/>
+        </w:rPr>
+      </w:pPr>
+      <w:r>
+        <w:rPr>
+          <w:rStyle w:val="CommentReference"/>
+        </w:rPr>
+        <w:annotationRef/>
+      </w:r>
+      <w:proofErr w:type="spellStart"/>
+      <w:r>
+        <w:rPr>
+          <w:lang w:val="en-US"/>
+        </w:rPr>
+        <w:t>Backtest</w:t>
+      </w:r>
+      <w:proofErr w:type="spellEnd"/>
+      <w:r>
+        <w:rPr>
+          <w:lang w:val="en-US"/>
+        </w:rPr>
+        <w:t xml:space="preserve"> of some allocation strategies (average in, bullet, etc.)</w:t>
+      </w:r>
+      <w:r>
+        <w:rPr>
+          <w:lang w:val="en-US"/>
+        </w:rPr>
+        <w:t>. Belongs to vola profile and forecast</w:t>
+      </w:r>
+    </w:p>
+  </w:comment>
+  <w:comment w:id="1" w:author="top kek" w:date="2024-06-23T16:23:00Z" w:initials="tk">
+    <w:p>
+      <w:pPr>
+        <w:pStyle w:val="CommentText"/>
+        <w:rPr>
+          <w:lang w:val="en-US"/>
+        </w:rPr>
+      </w:pPr>
+      <w:r>
+        <w:rPr>
+          <w:rStyle w:val="CommentReference"/>
+        </w:rPr>
+        <w:annotationRef/>
+      </w:r>
+      <w:r>
+        <w:rPr>
+          <w:lang w:val="en-US"/>
+        </w:rPr>
+        <w:t>GARCH model</w:t>
+      </w:r>
+    </w:p>
+  </w:comment>
+</w:comments>
+</file>
+
+<file path=word/commentsExtended.xml><?xml version="1.0" encoding="utf-8"?>
+<w15:commentsEx xmlns:wpc="http://schemas.microsoft.com/office/word/2010/wordprocessingCanvas" xmlns:cx="http://schemas.microsoft.com/office/drawing/2014/chartex" xmlns:cx1="http://schemas.microsoft.com/office/drawing/2015/9/8/chartex" xmlns:cx2="http://schemas.microsoft.com/office/drawing/2015/10/21/chartex" xmlns:cx3="http://schemas.microsoft.com/office/drawing/2016/5/9/chartex" xmlns:cx4="http://schemas.microsoft.com/office/drawing/2016/5/10/chartex" xmlns:cx5="http://schemas.microsoft.com/office/drawing/2016/5/11/chartex" xmlns:cx6="http://schemas.microsoft.com/office/drawing/2016/5/12/chartex" xmlns:cx7="http://schemas.microsoft.com/office/drawing/2016/5/13/chartex" xmlns:cx8="http://schemas.microsoft.com/office/drawing/2016/5/14/chartex" xmlns:mc="http://schemas.openxmlformats.org/markup-compatibility/2006" xmlns:aink="http://schemas.microsoft.com/office/drawing/2016/ink" xmlns:am3d="http://schemas.microsoft.com/office/drawing/2017/model3d" xmlns:o="urn:schemas-microsoft-com:office:office" xmlns:r="http://schemas.openxmlformats.org/officeDocument/2006/relationships" xmlns:m="http://schemas.openxmlformats.org/officeDocument/2006/math" xmlns:v="urn:schemas-microsoft-com:vml" xmlns:wp14="http://schemas.microsoft.com/office/word/2010/wordprocessingDrawing" xmlns:wp="http://schemas.openxmlformats.org/drawingml/2006/wordprocessingDrawing" xmlns:w10="urn:schemas-microsoft-com:office:word" xmlns:w="http://schemas.openxmlformats.org/wordprocessingml/2006/main" xmlns:w14="http://schemas.microsoft.com/office/word/2010/wordml" xmlns:w15="http://schemas.microsoft.com/office/word/2012/wordml" xmlns:w16cex="http://schemas.microsoft.com/office/word/2018/wordml/cex" xmlns:w16cid="http://schemas.microsoft.com/office/word/2016/wordml/cid" xmlns:w16="http://schemas.microsoft.com/office/word/2018/wordml" xmlns:w16sdtdh="http://schemas.microsoft.com/office/word/2020/wordml/sdtdatahash" xmlns:w16se="http://schemas.microsoft.com/office/word/2015/wordml/symex" xmlns:wpg="http://schemas.microsoft.com/office/word/2010/wordprocessingGroup" xmlns:wpi="http://schemas.microsoft.com/office/word/2010/wordprocessingInk" xmlns:wne="http://schemas.microsoft.com/office/word/2006/wordml" xmlns:wps="http://schemas.microsoft.com/office/word/2010/wordprocessingShape" mc:Ignorable="w14 w15 w16se w16cid w16 w16cex w16sdtdh wp14">
+  <w15:commentEx w15:paraId="37182770" w15:done="0"/>
+  <w15:commentEx w15:paraId="1A1C8B7C" w15:done="0"/>
+</w15:commentsEx>
+</file>
+
+<file path=word/commentsExtensible.xml><?xml version="1.0" encoding="utf-8"?>
+<w16cex:commentsExtensible xmlns:wpc="http://schemas.microsoft.com/office/word/2010/wordprocessingCanvas" xmlns:cx="http://schemas.microsoft.com/office/drawing/2014/chartex" xmlns:cx1="http://schemas.microsoft.com/office/drawing/2015/9/8/chartex" xmlns:cx2="http://schemas.microsoft.com/office/drawing/2015/10/21/chartex" xmlns:cx3="http://schemas.microsoft.com/office/drawing/2016/5/9/chartex" xmlns:cx4="http://schemas.microsoft.com/office/drawing/2016/5/10/chartex" xmlns:cx5="http://schemas.microsoft.com/office/drawing/2016/5/11/chartex" xmlns:cx6="http://schemas.microsoft.com/office/drawing/2016/5/12/chartex" xmlns:cx7="http://schemas.microsoft.com/office/drawing/2016/5/13/chartex" xmlns:cx8="http://schemas.microsoft.com/office/drawing/2016/5/14/chartex" xmlns:mc="http://schemas.openxmlformats.org/markup-compatibility/2006" xmlns:aink="http://schemas.microsoft.com/office/drawing/2016/ink" xmlns:am3d="http://schemas.microsoft.com/office/drawing/2017/model3d" xmlns:o="urn:schemas-microsoft-com:office:office" xmlns:r="http://schemas.openxmlformats.org/officeDocument/2006/relationships" xmlns:m="http://schemas.openxmlformats.org/officeDocument/2006/math" xmlns:v="urn:schemas-microsoft-com:vml" xmlns:wp14="http://schemas.microsoft.com/office/word/2010/wordprocessingDrawing" xmlns:wp="http://schemas.openxmlformats.org/drawingml/2006/wordprocessingDrawing" xmlns:w10="urn:schemas-microsoft-com:office:word" xmlns:w="http://schemas.openxmlformats.org/wordprocessingml/2006/main" xmlns:w14="http://schemas.microsoft.com/office/word/2010/wordml" xmlns:w15="http://schemas.microsoft.com/office/word/2012/wordml" xmlns:w16cex="http://schemas.microsoft.com/office/word/2018/wordml/cex" xmlns:w16cid="http://schemas.microsoft.com/office/word/2016/wordml/cid" xmlns:w16="http://schemas.microsoft.com/office/word/2018/wordml" xmlns:w16sdtdh="http://schemas.microsoft.com/office/word/2020/wordml/sdtdatahash" xmlns:w16se="http://schemas.microsoft.com/office/word/2015/wordml/symex" xmlns:wpg="http://schemas.microsoft.com/office/word/2010/wordprocessingGroup" xmlns:wpi="http://schemas.microsoft.com/office/word/2010/wordprocessingInk" xmlns:wne="http://schemas.microsoft.com/office/word/2006/wordml" xmlns:wps="http://schemas.microsoft.com/office/word/2010/wordprocessingShape" mc:Ignorable="w14 w15 w16se w16cid w16 w16cex w16sdtdh wp14">
+  <w16cex:commentExtensible w16cex:durableId="2A22CAED" w16cex:dateUtc="2024-06-23T14:25:00Z"/>
+  <w16cex:commentExtensible w16cex:durableId="2A22CA97" w16cex:dateUtc="2024-06-23T14:23:00Z"/>
+</w16cex:commentsExtensible>
+</file>
+
+<file path=word/commentsIds.xml><?xml version="1.0" encoding="utf-8"?>
+<w16cid:commentsIds xmlns:wpc="http://schemas.microsoft.com/office/word/2010/wordprocessingCanvas" xmlns:cx="http://schemas.microsoft.com/office/drawing/2014/chartex" xmlns:cx1="http://schemas.microsoft.com/office/drawing/2015/9/8/chartex" xmlns:cx2="http://schemas.microsoft.com/office/drawing/2015/10/21/chartex" xmlns:cx3="http://schemas.microsoft.com/office/drawing/2016/5/9/chartex" xmlns:cx4="http://schemas.microsoft.com/office/drawing/2016/5/10/chartex" xmlns:cx5="http://schemas.microsoft.com/office/drawing/2016/5/11/chartex" xmlns:cx6="http://schemas.microsoft.com/office/drawing/2016/5/12/chartex" xmlns:cx7="http://schemas.microsoft.com/office/drawing/2016/5/13/chartex" xmlns:cx8="http://schemas.microsoft.com/office/drawing/2016/5/14/chartex" xmlns:mc="http://schemas.openxmlformats.org/markup-compatibility/2006" xmlns:aink="http://schemas.microsoft.com/office/drawing/2016/ink" xmlns:am3d="http://schemas.microsoft.com/office/drawing/2017/model3d" xmlns:o="urn:schemas-microsoft-com:office:office" xmlns:r="http://schemas.openxmlformats.org/officeDocument/2006/relationships" xmlns:m="http://schemas.openxmlformats.org/officeDocument/2006/math" xmlns:v="urn:schemas-microsoft-com:vml" xmlns:wp14="http://schemas.microsoft.com/office/word/2010/wordprocessingDrawing" xmlns:wp="http://schemas.openxmlformats.org/drawingml/2006/wordprocessingDrawing" xmlns:w10="urn:schemas-microsoft-com:office:word" xmlns:w="http://schemas.openxmlformats.org/wordprocessingml/2006/main" xmlns:w14="http://schemas.microsoft.com/office/word/2010/wordml" xmlns:w15="http://schemas.microsoft.com/office/word/2012/wordml" xmlns:w16cex="http://schemas.microsoft.com/office/word/2018/wordml/cex" xmlns:w16cid="http://schemas.microsoft.com/office/word/2016/wordml/cid" xmlns:w16="http://schemas.microsoft.com/office/word/2018/wordml" xmlns:w16sdtdh="http://schemas.microsoft.com/office/word/2020/wordml/sdtdatahash" xmlns:w16se="http://schemas.microsoft.com/office/word/2015/wordml/symex" xmlns:wpg="http://schemas.microsoft.com/office/word/2010/wordprocessingGroup" xmlns:wpi="http://schemas.microsoft.com/office/word/2010/wordprocessingInk" xmlns:wne="http://schemas.microsoft.com/office/word/2006/wordml" xmlns:wps="http://schemas.microsoft.com/office/word/2010/wordprocessingShape" mc:Ignorable="w14 w15 w16se w16cid w16 w16cex w16sdtdh wp14">
+  <w16cid:commentId w16cid:paraId="37182770" w16cid:durableId="2A22CAED"/>
+  <w16cid:commentId w16cid:paraId="1A1C8B7C" w16cid:durableId="2A22CA97"/>
+</w16cid:commentsIds>
 </file>
 
 <file path=word/endnotes.xml><?xml version="1.0" encoding="utf-8"?>
@@ -1312,6 +1418,14 @@
     <w:abstractNumId w:val="3"/>
   </w:num>
 </w:numbering>
+</file>
+
+<file path=word/people.xml><?xml version="1.0" encoding="utf-8"?>
+<w15:people xmlns:wpc="http://schemas.microsoft.com/office/word/2010/wordprocessingCanvas" xmlns:cx="http://schemas.microsoft.com/office/drawing/2014/chartex" xmlns:cx1="http://schemas.microsoft.com/office/drawing/2015/9/8/chartex" xmlns:cx2="http://schemas.microsoft.com/office/drawing/2015/10/21/chartex" xmlns:cx3="http://schemas.microsoft.com/office/drawing/2016/5/9/chartex" xmlns:cx4="http://schemas.microsoft.com/office/drawing/2016/5/10/chartex" xmlns:cx5="http://schemas.microsoft.com/office/drawing/2016/5/11/chartex" xmlns:cx6="http://schemas.microsoft.com/office/drawing/2016/5/12/chartex" xmlns:cx7="http://schemas.microsoft.com/office/drawing/2016/5/13/chartex" xmlns:cx8="http://schemas.microsoft.com/office/drawing/2016/5/14/chartex" xmlns:mc="http://schemas.openxmlformats.org/markup-compatibility/2006" xmlns:aink="http://schemas.microsoft.com/office/drawing/2016/ink" xmlns:am3d="http://schemas.microsoft.com/office/drawing/2017/model3d" xmlns:o="urn:schemas-microsoft-com:office:office" xmlns:r="http://schemas.openxmlformats.org/officeDocument/2006/relationships" xmlns:m="http://schemas.openxmlformats.org/officeDocument/2006/math" xmlns:v="urn:schemas-microsoft-com:vml" xmlns:wp14="http://schemas.microsoft.com/office/word/2010/wordprocessingDrawing" xmlns:wp="http://schemas.openxmlformats.org/drawingml/2006/wordprocessingDrawing" xmlns:w10="urn:schemas-microsoft-com:office:word" xmlns:w="http://schemas.openxmlformats.org/wordprocessingml/2006/main" xmlns:w14="http://schemas.microsoft.com/office/word/2010/wordml" xmlns:w15="http://schemas.microsoft.com/office/word/2012/wordml" xmlns:w16cex="http://schemas.microsoft.com/office/word/2018/wordml/cex" xmlns:w16cid="http://schemas.microsoft.com/office/word/2016/wordml/cid" xmlns:w16="http://schemas.microsoft.com/office/word/2018/wordml" xmlns:w16sdtdh="http://schemas.microsoft.com/office/word/2020/wordml/sdtdatahash" xmlns:w16se="http://schemas.microsoft.com/office/word/2015/wordml/symex" xmlns:wpg="http://schemas.microsoft.com/office/word/2010/wordprocessingGroup" xmlns:wpi="http://schemas.microsoft.com/office/word/2010/wordprocessingInk" xmlns:wne="http://schemas.microsoft.com/office/word/2006/wordml" xmlns:wps="http://schemas.microsoft.com/office/word/2010/wordprocessingShape" mc:Ignorable="w14 w15 w16se w16cid w16 w16cex w16sdtdh wp14">
+  <w15:person w15:author="top kek">
+    <w15:presenceInfo w15:providerId="None" w15:userId="top kek"/>
+  </w15:person>
+</w15:people>
 </file>
 
 <file path=word/styles.xml><?xml version="1.0" encoding="utf-8"?>
@@ -1940,6 +2054,78 @@
       <w:u w:val="single"/>
     </w:rPr>
   </w:style>
+  <w:style w:type="character" w:styleId="CommentReference">
+    <w:name w:val="annotation reference"/>
+    <w:basedOn w:val="DefaultParagraphFont"/>
+    <w:uiPriority w:val="99"/>
+    <w:semiHidden/>
+    <w:unhideWhenUsed/>
+    <w:rsid w:val="00DC0725"/>
+    <w:rPr>
+      <w:sz w:val="16"/>
+      <w:szCs w:val="16"/>
+    </w:rPr>
+  </w:style>
+  <w:style w:type="paragraph" w:styleId="CommentText">
+    <w:name w:val="annotation text"/>
+    <w:basedOn w:val="Normal"/>
+    <w:link w:val="CommentTextChar"/>
+    <w:uiPriority w:val="99"/>
+    <w:semiHidden/>
+    <w:unhideWhenUsed/>
+    <w:rsid w:val="00DC0725"/>
+    <w:pPr>
+      <w:spacing w:line="240" w:lineRule="auto"/>
+    </w:pPr>
+    <w:rPr>
+      <w:sz w:val="20"/>
+      <w:szCs w:val="20"/>
+    </w:rPr>
+  </w:style>
+  <w:style w:type="character" w:customStyle="1" w:styleId="CommentTextChar">
+    <w:name w:val="Comment Text Char"/>
+    <w:basedOn w:val="DefaultParagraphFont"/>
+    <w:link w:val="CommentText"/>
+    <w:uiPriority w:val="99"/>
+    <w:semiHidden/>
+    <w:rsid w:val="00DC0725"/>
+    <w:rPr>
+      <w:rFonts w:ascii="Consolas" w:hAnsi="Consolas"/>
+      <w:sz w:val="20"/>
+      <w:szCs w:val="20"/>
+      <w:lang w:val="ru-RU"/>
+    </w:rPr>
+  </w:style>
+  <w:style w:type="paragraph" w:styleId="CommentSubject">
+    <w:name w:val="annotation subject"/>
+    <w:basedOn w:val="CommentText"/>
+    <w:next w:val="CommentText"/>
+    <w:link w:val="CommentSubjectChar"/>
+    <w:uiPriority w:val="99"/>
+    <w:semiHidden/>
+    <w:unhideWhenUsed/>
+    <w:rsid w:val="00DC0725"/>
+    <w:rPr>
+      <w:b/>
+      <w:bCs/>
+    </w:rPr>
+  </w:style>
+  <w:style w:type="character" w:customStyle="1" w:styleId="CommentSubjectChar">
+    <w:name w:val="Comment Subject Char"/>
+    <w:basedOn w:val="CommentTextChar"/>
+    <w:link w:val="CommentSubject"/>
+    <w:uiPriority w:val="99"/>
+    <w:semiHidden/>
+    <w:rsid w:val="00DC0725"/>
+    <w:rPr>
+      <w:rFonts w:ascii="Consolas" w:hAnsi="Consolas"/>
+      <w:b/>
+      <w:bCs/>
+      <w:sz w:val="20"/>
+      <w:szCs w:val="20"/>
+      <w:lang w:val="ru-RU"/>
+    </w:rPr>
+  </w:style>
 </w:styles>
 </file>
 

</xml_diff>

<commit_message>
Done with basic statistical description
</commit_message>
<xml_diff>
--- a/Plan.docx
+++ b/Plan.docx
@@ -106,8 +106,13 @@
         <w:pStyle w:val="Heading2"/>
       </w:pPr>
       <w:r>
-        <w:t>Become a finfluencer</w:t>
-      </w:r>
+        <w:t xml:space="preserve">Become a </w:t>
+      </w:r>
+      <w:proofErr w:type="spellStart"/>
+      <w:r>
+        <w:t>finfluencer</w:t>
+      </w:r>
+      <w:proofErr w:type="spellEnd"/>
     </w:p>
     <w:p>
       <w:r>
@@ -166,8 +171,16 @@
         <w:rPr>
           <w:lang w:val="de-DE"/>
         </w:rPr>
-        <w:t>Portfolio rebalance</w:t>
-      </w:r>
+        <w:t xml:space="preserve">Portfolio </w:t>
+      </w:r>
+      <w:proofErr w:type="spellStart"/>
+      <w:r>
+        <w:rPr>
+          <w:lang w:val="de-DE"/>
+        </w:rPr>
+        <w:t>rebalance</w:t>
+      </w:r>
+      <w:proofErr w:type="spellEnd"/>
     </w:p>
     <w:p>
       <w:pPr>
@@ -269,7 +282,21 @@
         <w:rPr>
           <w:lang w:val="en-GB"/>
         </w:rPr>
-        <w:t>. A this point, some text analysis from news could be relevant too.</w:t>
+        <w:t xml:space="preserve">. </w:t>
+      </w:r>
+      <w:proofErr w:type="gramStart"/>
+      <w:r>
+        <w:rPr>
+          <w:lang w:val="en-GB"/>
+        </w:rPr>
+        <w:t>A this</w:t>
+      </w:r>
+      <w:proofErr w:type="gramEnd"/>
+      <w:r>
+        <w:rPr>
+          <w:lang w:val="en-GB"/>
+        </w:rPr>
+        <w:t xml:space="preserve"> point, some text analysis from news could be relevant too.</w:t>
       </w:r>
       <w:r>
         <w:rPr>
@@ -344,7 +371,21 @@
         <w:rPr>
           <w:lang w:val="en-GB"/>
         </w:rPr>
-        <w:t>Once the asset and timing is defined, a decision on notional and weighting has to be taken. Once invested, regular reporting is required</w:t>
+        <w:t xml:space="preserve">Once the asset and timing </w:t>
+      </w:r>
+      <w:proofErr w:type="gramStart"/>
+      <w:r>
+        <w:rPr>
+          <w:lang w:val="en-GB"/>
+        </w:rPr>
+        <w:t>is</w:t>
+      </w:r>
+      <w:proofErr w:type="gramEnd"/>
+      <w:r>
+        <w:rPr>
+          <w:lang w:val="en-GB"/>
+        </w:rPr>
+        <w:t xml:space="preserve"> defined, a decision on notional and weighting has to be taken. Once invested, regular reporting is required</w:t>
       </w:r>
       <w:r>
         <w:rPr>
@@ -511,7 +552,21 @@
         <w:rPr>
           <w:lang w:val="en-GB"/>
         </w:rPr>
-        <w:t xml:space="preserve"> (i.e. tests)</w:t>
+        <w:t xml:space="preserve"> (</w:t>
+      </w:r>
+      <w:proofErr w:type="gramStart"/>
+      <w:r>
+        <w:rPr>
+          <w:lang w:val="en-GB"/>
+        </w:rPr>
+        <w:t>i.e.</w:t>
+      </w:r>
+      <w:proofErr w:type="gramEnd"/>
+      <w:r>
+        <w:rPr>
+          <w:lang w:val="en-GB"/>
+        </w:rPr>
+        <w:t xml:space="preserve"> tests)</w:t>
       </w:r>
     </w:p>
     <w:p>
@@ -576,13 +631,22 @@
           <w:highlight w:val="green"/>
           <w:lang w:val="en-GB"/>
         </w:rPr>
-        <w:t>Theo vs Practice (VaR</w:t>
-      </w:r>
+        <w:t>Theo vs Practice (</w:t>
+      </w:r>
+      <w:proofErr w:type="spellStart"/>
       <w:r>
         <w:rPr>
           <w:highlight w:val="green"/>
           <w:lang w:val="en-GB"/>
         </w:rPr>
+        <w:t>VaR</w:t>
+      </w:r>
+      <w:proofErr w:type="spellEnd"/>
+      <w:r>
+        <w:rPr>
+          <w:highlight w:val="green"/>
+          <w:lang w:val="en-GB"/>
+        </w:rPr>
         <w:t>,</w:t>
       </w:r>
       <w:r>
@@ -599,6 +663,7 @@
         </w:rPr>
         <w:t xml:space="preserve">, histogram and </w:t>
       </w:r>
+      <w:proofErr w:type="spellStart"/>
       <w:r>
         <w:rPr>
           <w:highlight w:val="green"/>
@@ -606,6 +671,7 @@
         </w:rPr>
         <w:t>cdf</w:t>
       </w:r>
+      <w:proofErr w:type="spellEnd"/>
       <w:r>
         <w:rPr>
           <w:highlight w:val="green"/>
@@ -629,7 +695,21 @@
         <w:rPr>
           <w:lang w:val="en-US"/>
         </w:rPr>
-        <w:t>Seasonality (coincides with liquidity, i.e. volumes)</w:t>
+        <w:t xml:space="preserve">Seasonality (coincides with liquidity, </w:t>
+      </w:r>
+      <w:proofErr w:type="gramStart"/>
+      <w:r>
+        <w:rPr>
+          <w:lang w:val="en-US"/>
+        </w:rPr>
+        <w:t>i.e.</w:t>
+      </w:r>
+      <w:proofErr w:type="gramEnd"/>
+      <w:r>
+        <w:rPr>
+          <w:lang w:val="en-US"/>
+        </w:rPr>
+        <w:t xml:space="preserve"> volumes)</w:t>
       </w:r>
     </w:p>
     <w:p>
@@ -649,12 +729,26 @@
         <w:rPr>
           <w:highlight w:val="green"/>
         </w:rPr>
-        <w:t>mov. avg, VWAP</w:t>
-      </w:r>
+        <w:t xml:space="preserve">mov. </w:t>
+      </w:r>
+      <w:proofErr w:type="spellStart"/>
       <w:r>
         <w:rPr>
           <w:highlight w:val="green"/>
         </w:rPr>
+        <w:t>avg</w:t>
+      </w:r>
+      <w:proofErr w:type="spellEnd"/>
+      <w:r>
+        <w:rPr>
+          <w:highlight w:val="green"/>
+        </w:rPr>
+        <w:t>, VWAP</w:t>
+      </w:r>
+      <w:r>
+        <w:rPr>
+          <w:highlight w:val="green"/>
+        </w:rPr>
         <w:t xml:space="preserve">, RSI, </w:t>
       </w:r>
       <w:r>
@@ -662,6 +756,26 @@
           <w:highlight w:val="green"/>
         </w:rPr>
         <w:t>on-balance-volume</w:t>
+      </w:r>
+      <w:r>
+        <w:rPr>
+          <w:highlight w:val="green"/>
+        </w:rPr>
+        <w:t xml:space="preserve">, </w:t>
+      </w:r>
+      <w:r>
+        <w:t xml:space="preserve">Bollinger bands based on </w:t>
+      </w:r>
+      <w:proofErr w:type="spellStart"/>
+      <w:r>
+        <w:t>Bayessian</w:t>
+      </w:r>
+      <w:proofErr w:type="spellEnd"/>
+      <w:r>
+        <w:t xml:space="preserve"> inference</w:t>
+      </w:r>
+      <w:r>
+        <w:t xml:space="preserve"> and GARCH prediction</w:t>
       </w:r>
       <w:r>
         <w:rPr>
@@ -745,7 +859,15 @@
         <w:t>, FX, IR, Vol)</w:t>
       </w:r>
       <w:r>
-        <w:t xml:space="preserve"> (add VaR forecast)</w:t>
+        <w:t xml:space="preserve"> (add </w:t>
+      </w:r>
+      <w:proofErr w:type="spellStart"/>
+      <w:r>
+        <w:t>VaR</w:t>
+      </w:r>
+      <w:proofErr w:type="spellEnd"/>
+      <w:r>
+        <w:t xml:space="preserve"> forecast)</w:t>
       </w:r>
     </w:p>
     <w:p>
@@ -809,11 +931,19 @@
         </w:rPr>
         <w:annotationRef/>
       </w:r>
+      <w:proofErr w:type="spellStart"/>
       <w:r>
         <w:rPr>
           <w:lang w:val="en-US"/>
         </w:rPr>
-        <w:t>Backtest of some allocation strategies (average in, bullet, etc.)</w:t>
+        <w:t>Backtest</w:t>
+      </w:r>
+      <w:proofErr w:type="spellEnd"/>
+      <w:r>
+        <w:rPr>
+          <w:lang w:val="en-US"/>
+        </w:rPr>
+        <w:t xml:space="preserve"> of some allocation strategies (average in, bullet, etc.)</w:t>
       </w:r>
       <w:r>
         <w:rPr>

</xml_diff>

<commit_message>
Ran the correlation matrix
</commit_message>
<xml_diff>
--- a/Plan.docx
+++ b/Plan.docx
@@ -714,11 +714,13 @@
           <w:numId w:val="4"/>
         </w:numPr>
         <w:rPr>
-          <w:lang w:val="en-GB"/>
-        </w:rPr>
-      </w:pPr>
-      <w:r>
-        <w:rPr>
+          <w:highlight w:val="green"/>
+          <w:lang w:val="en-GB"/>
+        </w:rPr>
+      </w:pPr>
+      <w:r>
+        <w:rPr>
+          <w:highlight w:val="green"/>
           <w:lang w:val="en-GB"/>
         </w:rPr>
         <w:t>Copula</w:t>
@@ -732,11 +734,13 @@
           <w:numId w:val="4"/>
         </w:numPr>
         <w:rPr>
-          <w:lang w:val="en-GB"/>
-        </w:rPr>
-      </w:pPr>
-      <w:r>
-        <w:rPr>
+          <w:highlight w:val="green"/>
+          <w:lang w:val="en-GB"/>
+        </w:rPr>
+      </w:pPr>
+      <w:r>
+        <w:rPr>
+          <w:highlight w:val="green"/>
           <w:lang w:val="en-GB"/>
         </w:rPr>
         <w:t>Pairwise</w:t>
@@ -791,13 +795,14 @@
       </w:r>
     </w:p>
     <w:p>
-      <w:pPr>
-        <w:rPr>
-          <w:lang w:val="de-DE"/>
-        </w:rPr>
-      </w:pPr>
-      <w:r>
-        <w:t>Будет объект с индивидуальным перформансом и объект, для коллективного анализа. Индивидуальный объект можно легко инициализировать и запускать интенсивные вычисления по команде. Тогда объект для коллективного анализа можно будет инициализировать через серию индивидуальных объектов. Нужно переписать текущий класс как «входящая таблица» и исходящая таблица, где каждый метод достраивает колонку к ней. Только так сохранить целостность временного ряда</w:t>
+      <w:r>
+        <w:t xml:space="preserve">Надо определиться с входными параметрами и в какой класс их вставлять. Наверное, лучше всего их добавить в индивидуальный класс. Кстати, внутри индивидуального класса можно и применять класс для анализа портфеля </w:t>
+      </w:r>
+      <w:r>
+        <w:t>(</w:t>
+      </w:r>
+      <w:r>
+        <w:t>корреляции и тд)</w:t>
       </w:r>
     </w:p>
     <w:p>
@@ -811,12 +816,46 @@
         <w:rPr>
           <w:lang w:val="ru-RU"/>
         </w:rPr>
-        <w:t>Масштабирование</w:t>
-      </w:r>
-    </w:p>
-    <w:p>
-      <w:r>
-        <w:t>Надо продумать, на каком уровне задавать входные параметры типа размера ряда и тд. Есть ощущения, что там каша</w:t>
+        <w:t>Вводные параметры</w:t>
+      </w:r>
+    </w:p>
+    <w:p>
+      <w:r>
+        <w:t xml:space="preserve">Здесь уместно будет использовать концепт </w:t>
+      </w:r>
+      <w:r>
+        <w:t>**</w:t>
+      </w:r>
+      <w:r>
+        <w:rPr>
+          <w:lang w:val="en-GB"/>
+        </w:rPr>
+        <w:t>kwargs</w:t>
+      </w:r>
+      <w:r>
+        <w:t>.</w:t>
+      </w:r>
+      <w:r>
+        <w:t xml:space="preserve"> Базовые настройки + разновидности ренджей для средних и тд.</w:t>
+      </w:r>
+    </w:p>
+    <w:p>
+      <w:pPr>
+        <w:pStyle w:val="Heading2"/>
+        <w:rPr>
+          <w:lang w:val="ru-RU"/>
+        </w:rPr>
+      </w:pPr>
+      <w:r>
+        <w:rPr>
+          <w:lang w:val="ru-RU"/>
+        </w:rPr>
+        <w:t>График ребэйзд</w:t>
+      </w:r>
+    </w:p>
+    <w:p>
+      <w:r>
+        <w:t>Для этого нужно составить матрицы аналогичные ценовой. Непонятно, как работать с выходными пока. Правильнее будет вычитать выходные, а не прогонять все матрицы через один и тот же алгоритм</w:t>
       </w:r>
     </w:p>
     <w:sectPr>

</xml_diff>

<commit_message>
Added excel with potential DCF
</commit_message>
<xml_diff>
--- a/Plan.docx
+++ b/Plan.docx
@@ -1,6 +1,6 @@
 
 <file path=word/document.xml><?xml version="1.0" encoding="utf-8"?>
-<w:document xmlns:wpc="http://schemas.microsoft.com/office/word/2010/wordprocessingCanvas" xmlns:cx="http://schemas.microsoft.com/office/drawing/2014/chartex" xmlns:cx1="http://schemas.microsoft.com/office/drawing/2015/9/8/chartex" xmlns:cx2="http://schemas.microsoft.com/office/drawing/2015/10/21/chartex" xmlns:cx3="http://schemas.microsoft.com/office/drawing/2016/5/9/chartex" xmlns:cx4="http://schemas.microsoft.com/office/drawing/2016/5/10/chartex" xmlns:cx5="http://schemas.microsoft.com/office/drawing/2016/5/11/chartex" xmlns:cx6="http://schemas.microsoft.com/office/drawing/2016/5/12/chartex" xmlns:cx7="http://schemas.microsoft.com/office/drawing/2016/5/13/chartex" xmlns:cx8="http://schemas.microsoft.com/office/drawing/2016/5/14/chartex" xmlns:mc="http://schemas.openxmlformats.org/markup-compatibility/2006" xmlns:aink="http://schemas.microsoft.com/office/drawing/2016/ink" xmlns:am3d="http://schemas.microsoft.com/office/drawing/2017/model3d" xmlns:o="urn:schemas-microsoft-com:office:office" xmlns:oel="http://schemas.microsoft.com/office/2019/extlst" xmlns:r="http://schemas.openxmlformats.org/officeDocument/2006/relationships" xmlns:m="http://schemas.openxmlformats.org/officeDocument/2006/math" xmlns:v="urn:schemas-microsoft-com:vml" xmlns:wp14="http://schemas.microsoft.com/office/word/2010/wordprocessingDrawing" xmlns:wp="http://schemas.openxmlformats.org/drawingml/2006/wordprocessingDrawing" xmlns:w10="urn:schemas-microsoft-com:office:word" xmlns:w="http://schemas.openxmlformats.org/wordprocessingml/2006/main" xmlns:w14="http://schemas.microsoft.com/office/word/2010/wordml" xmlns:w15="http://schemas.microsoft.com/office/word/2012/wordml" xmlns:w16cex="http://schemas.microsoft.com/office/word/2018/wordml/cex" xmlns:w16cid="http://schemas.microsoft.com/office/word/2016/wordml/cid" xmlns:w16="http://schemas.microsoft.com/office/word/2018/wordml" xmlns:w16du="http://schemas.microsoft.com/office/word/2023/wordml/word16du" xmlns:w16sdtdh="http://schemas.microsoft.com/office/word/2020/wordml/sdtdatahash" xmlns:w16se="http://schemas.microsoft.com/office/word/2015/wordml/symex" xmlns:wpg="http://schemas.microsoft.com/office/word/2010/wordprocessingGroup" xmlns:wpi="http://schemas.microsoft.com/office/word/2010/wordprocessingInk" xmlns:wne="http://schemas.microsoft.com/office/word/2006/wordml" xmlns:wps="http://schemas.microsoft.com/office/word/2010/wordprocessingShape" mc:Ignorable="w14 w15 w16se w16cid w16 w16cex w16sdtdh w16du wp14">
+<w:document xmlns:wpc="http://schemas.microsoft.com/office/word/2010/wordprocessingCanvas" xmlns:cx="http://schemas.microsoft.com/office/drawing/2014/chartex" xmlns:cx1="http://schemas.microsoft.com/office/drawing/2015/9/8/chartex" xmlns:cx2="http://schemas.microsoft.com/office/drawing/2015/10/21/chartex" xmlns:cx3="http://schemas.microsoft.com/office/drawing/2016/5/9/chartex" xmlns:cx4="http://schemas.microsoft.com/office/drawing/2016/5/10/chartex" xmlns:cx5="http://schemas.microsoft.com/office/drawing/2016/5/11/chartex" xmlns:cx6="http://schemas.microsoft.com/office/drawing/2016/5/12/chartex" xmlns:cx7="http://schemas.microsoft.com/office/drawing/2016/5/13/chartex" xmlns:cx8="http://schemas.microsoft.com/office/drawing/2016/5/14/chartex" xmlns:mc="http://schemas.openxmlformats.org/markup-compatibility/2006" xmlns:aink="http://schemas.microsoft.com/office/drawing/2016/ink" xmlns:am3d="http://schemas.microsoft.com/office/drawing/2017/model3d" xmlns:o="urn:schemas-microsoft-com:office:office" xmlns:r="http://schemas.openxmlformats.org/officeDocument/2006/relationships" xmlns:m="http://schemas.openxmlformats.org/officeDocument/2006/math" xmlns:v="urn:schemas-microsoft-com:vml" xmlns:wp14="http://schemas.microsoft.com/office/word/2010/wordprocessingDrawing" xmlns:wp="http://schemas.openxmlformats.org/drawingml/2006/wordprocessingDrawing" xmlns:w10="urn:schemas-microsoft-com:office:word" xmlns:w="http://schemas.openxmlformats.org/wordprocessingml/2006/main" xmlns:w14="http://schemas.microsoft.com/office/word/2010/wordml" xmlns:w15="http://schemas.microsoft.com/office/word/2012/wordml" xmlns:w16cex="http://schemas.microsoft.com/office/word/2018/wordml/cex" xmlns:w16cid="http://schemas.microsoft.com/office/word/2016/wordml/cid" xmlns:w16="http://schemas.microsoft.com/office/word/2018/wordml" xmlns:w16sdtdh="http://schemas.microsoft.com/office/word/2020/wordml/sdtdatahash" xmlns:w16se="http://schemas.microsoft.com/office/word/2015/wordml/symex" xmlns:wpg="http://schemas.microsoft.com/office/word/2010/wordprocessingGroup" xmlns:wpi="http://schemas.microsoft.com/office/word/2010/wordprocessingInk" xmlns:wne="http://schemas.microsoft.com/office/word/2006/wordml" xmlns:wps="http://schemas.microsoft.com/office/word/2010/wordprocessingShape" mc:Ignorable="w14 w15 w16se w16cid w16 w16cex w16sdtdh wp14">
   <w:body>
     <w:p>
       <w:r>
@@ -106,8 +106,13 @@
         <w:pStyle w:val="Heading2"/>
       </w:pPr>
       <w:r>
-        <w:t>Become a finfluencer</w:t>
-      </w:r>
+        <w:t xml:space="preserve">Become a </w:t>
+      </w:r>
+      <w:proofErr w:type="spellStart"/>
+      <w:r>
+        <w:t>finfluencer</w:t>
+      </w:r>
+      <w:proofErr w:type="spellEnd"/>
     </w:p>
     <w:p>
       <w:r>
@@ -166,8 +171,16 @@
         <w:rPr>
           <w:lang w:val="de-DE"/>
         </w:rPr>
-        <w:t>Portfolio rebalance</w:t>
-      </w:r>
+        <w:t xml:space="preserve">Portfolio </w:t>
+      </w:r>
+      <w:proofErr w:type="spellStart"/>
+      <w:r>
+        <w:rPr>
+          <w:lang w:val="de-DE"/>
+        </w:rPr>
+        <w:t>rebalance</w:t>
+      </w:r>
+      <w:proofErr w:type="spellEnd"/>
     </w:p>
     <w:p>
       <w:pPr>
@@ -269,7 +282,21 @@
         <w:rPr>
           <w:lang w:val="en-GB"/>
         </w:rPr>
-        <w:t>. A this point, some text analysis from news could be relevant too.</w:t>
+        <w:t xml:space="preserve">. </w:t>
+      </w:r>
+      <w:proofErr w:type="gramStart"/>
+      <w:r>
+        <w:rPr>
+          <w:lang w:val="en-GB"/>
+        </w:rPr>
+        <w:t>A this</w:t>
+      </w:r>
+      <w:proofErr w:type="gramEnd"/>
+      <w:r>
+        <w:rPr>
+          <w:lang w:val="en-GB"/>
+        </w:rPr>
+        <w:t xml:space="preserve"> point, some text analysis from news could be relevant too.</w:t>
       </w:r>
       <w:r>
         <w:rPr>
@@ -281,16 +308,28 @@
     <w:p>
       <w:pPr>
         <w:pStyle w:val="Heading3"/>
-      </w:pPr>
-      <w:r>
+        <w:rPr>
+          <w:highlight w:val="green"/>
+        </w:rPr>
+      </w:pPr>
+      <w:r>
+        <w:rPr>
+          <w:highlight w:val="green"/>
+        </w:rPr>
         <w:t>Standalone financial performance</w:t>
       </w:r>
     </w:p>
     <w:p>
       <w:pPr>
         <w:pStyle w:val="Heading3"/>
-      </w:pPr>
-      <w:r>
+        <w:rPr>
+          <w:highlight w:val="green"/>
+        </w:rPr>
+      </w:pPr>
+      <w:r>
+        <w:rPr>
+          <w:highlight w:val="green"/>
+        </w:rPr>
         <w:t>Company profile (add chat GPT)</w:t>
       </w:r>
     </w:p>
@@ -344,7 +383,21 @@
         <w:rPr>
           <w:lang w:val="en-GB"/>
         </w:rPr>
-        <w:t>Once the asset and timing is defined, a decision on notional and weighting has to be taken. Once invested, regular reporting is required</w:t>
+        <w:t xml:space="preserve">Once the asset and timing </w:t>
+      </w:r>
+      <w:proofErr w:type="gramStart"/>
+      <w:r>
+        <w:rPr>
+          <w:lang w:val="en-GB"/>
+        </w:rPr>
+        <w:t>is</w:t>
+      </w:r>
+      <w:proofErr w:type="gramEnd"/>
+      <w:r>
+        <w:rPr>
+          <w:lang w:val="en-GB"/>
+        </w:rPr>
+        <w:t xml:space="preserve"> defined, a decision on notional and weighting has to be taken. Once invested, regular reporting is required</w:t>
       </w:r>
       <w:r>
         <w:rPr>
@@ -511,7 +564,21 @@
         <w:rPr>
           <w:lang w:val="en-GB"/>
         </w:rPr>
-        <w:t xml:space="preserve"> (i.e. tests)</w:t>
+        <w:t xml:space="preserve"> (</w:t>
+      </w:r>
+      <w:proofErr w:type="gramStart"/>
+      <w:r>
+        <w:rPr>
+          <w:lang w:val="en-GB"/>
+        </w:rPr>
+        <w:t>i.e.</w:t>
+      </w:r>
+      <w:proofErr w:type="gramEnd"/>
+      <w:r>
+        <w:rPr>
+          <w:lang w:val="en-GB"/>
+        </w:rPr>
+        <w:t xml:space="preserve"> tests)</w:t>
       </w:r>
     </w:p>
     <w:p>
@@ -576,8 +643,17 @@
           <w:highlight w:val="green"/>
           <w:lang w:val="en-GB"/>
         </w:rPr>
-        <w:t>Theo vs Practice (VaR</w:t>
-      </w:r>
+        <w:t>Theo vs Practice (</w:t>
+      </w:r>
+      <w:proofErr w:type="spellStart"/>
+      <w:r>
+        <w:rPr>
+          <w:highlight w:val="green"/>
+          <w:lang w:val="en-GB"/>
+        </w:rPr>
+        <w:t>VaR</w:t>
+      </w:r>
+      <w:proofErr w:type="spellEnd"/>
       <w:r>
         <w:rPr>
           <w:highlight w:val="green"/>
@@ -599,6 +675,7 @@
         </w:rPr>
         <w:t xml:space="preserve">, histogram and </w:t>
       </w:r>
+      <w:proofErr w:type="spellStart"/>
       <w:r>
         <w:rPr>
           <w:highlight w:val="green"/>
@@ -606,6 +683,7 @@
         </w:rPr>
         <w:t>cdf</w:t>
       </w:r>
+      <w:proofErr w:type="spellEnd"/>
       <w:r>
         <w:rPr>
           <w:highlight w:val="green"/>
@@ -629,7 +707,21 @@
         <w:rPr>
           <w:lang w:val="en-US"/>
         </w:rPr>
-        <w:t>Seasonality (coincides with liquidity, i.e. volumes)</w:t>
+        <w:t xml:space="preserve">Seasonality (coincides with liquidity, </w:t>
+      </w:r>
+      <w:proofErr w:type="gramStart"/>
+      <w:r>
+        <w:rPr>
+          <w:lang w:val="en-US"/>
+        </w:rPr>
+        <w:t>i.e.</w:t>
+      </w:r>
+      <w:proofErr w:type="gramEnd"/>
+      <w:r>
+        <w:rPr>
+          <w:lang w:val="en-US"/>
+        </w:rPr>
+        <w:t xml:space="preserve"> volumes)</w:t>
       </w:r>
     </w:p>
     <w:p>
@@ -649,7 +741,21 @@
         <w:rPr>
           <w:highlight w:val="green"/>
         </w:rPr>
-        <w:t>mov. avg, VWAP</w:t>
+        <w:t xml:space="preserve">mov. </w:t>
+      </w:r>
+      <w:proofErr w:type="spellStart"/>
+      <w:r>
+        <w:rPr>
+          <w:highlight w:val="green"/>
+        </w:rPr>
+        <w:t>avg</w:t>
+      </w:r>
+      <w:proofErr w:type="spellEnd"/>
+      <w:r>
+        <w:rPr>
+          <w:highlight w:val="green"/>
+        </w:rPr>
+        <w:t>, VWAP</w:t>
       </w:r>
       <w:r>
         <w:rPr>
@@ -670,7 +776,15 @@
         <w:t xml:space="preserve">, </w:t>
       </w:r>
       <w:r>
-        <w:t>Bollinger bands based on Bayessian inference</w:t>
+        <w:t xml:space="preserve">Bollinger bands based on </w:t>
+      </w:r>
+      <w:proofErr w:type="spellStart"/>
+      <w:r>
+        <w:t>Bayessian</w:t>
+      </w:r>
+      <w:proofErr w:type="spellEnd"/>
+      <w:r>
+        <w:t xml:space="preserve"> inference</w:t>
       </w:r>
       <w:r>
         <w:t xml:space="preserve"> and GARCH prediction</w:t>
@@ -761,7 +875,15 @@
         <w:t>, FX, IR, Vol)</w:t>
       </w:r>
       <w:r>
-        <w:t xml:space="preserve"> (add VaR forecast)</w:t>
+        <w:t xml:space="preserve"> (add </w:t>
+      </w:r>
+      <w:proofErr w:type="spellStart"/>
+      <w:r>
+        <w:t>VaR</w:t>
+      </w:r>
+      <w:proofErr w:type="spellEnd"/>
+      <w:r>
+        <w:t xml:space="preserve"> forecast)</w:t>
       </w:r>
     </w:p>
     <w:p>
@@ -826,12 +948,14 @@
       <w:r>
         <w:t>**</w:t>
       </w:r>
+      <w:proofErr w:type="spellStart"/>
       <w:r>
         <w:rPr>
           <w:lang w:val="en-GB"/>
         </w:rPr>
         <w:t>kwargs</w:t>
       </w:r>
+      <w:proofErr w:type="spellEnd"/>
       <w:r>
         <w:t>.</w:t>
       </w:r>
@@ -869,7 +993,7 @@
 </file>
 
 <file path=word/comments.xml><?xml version="1.0" encoding="utf-8"?>
-<w:comments xmlns:wpc="http://schemas.microsoft.com/office/word/2010/wordprocessingCanvas" xmlns:cx="http://schemas.microsoft.com/office/drawing/2014/chartex" xmlns:cx1="http://schemas.microsoft.com/office/drawing/2015/9/8/chartex" xmlns:cx2="http://schemas.microsoft.com/office/drawing/2015/10/21/chartex" xmlns:cx3="http://schemas.microsoft.com/office/drawing/2016/5/9/chartex" xmlns:cx4="http://schemas.microsoft.com/office/drawing/2016/5/10/chartex" xmlns:cx5="http://schemas.microsoft.com/office/drawing/2016/5/11/chartex" xmlns:cx6="http://schemas.microsoft.com/office/drawing/2016/5/12/chartex" xmlns:cx7="http://schemas.microsoft.com/office/drawing/2016/5/13/chartex" xmlns:cx8="http://schemas.microsoft.com/office/drawing/2016/5/14/chartex" xmlns:mc="http://schemas.openxmlformats.org/markup-compatibility/2006" xmlns:aink="http://schemas.microsoft.com/office/drawing/2016/ink" xmlns:am3d="http://schemas.microsoft.com/office/drawing/2017/model3d" xmlns:o="urn:schemas-microsoft-com:office:office" xmlns:oel="http://schemas.microsoft.com/office/2019/extlst" xmlns:r="http://schemas.openxmlformats.org/officeDocument/2006/relationships" xmlns:m="http://schemas.openxmlformats.org/officeDocument/2006/math" xmlns:v="urn:schemas-microsoft-com:vml" xmlns:wp14="http://schemas.microsoft.com/office/word/2010/wordprocessingDrawing" xmlns:wp="http://schemas.openxmlformats.org/drawingml/2006/wordprocessingDrawing" xmlns:w10="urn:schemas-microsoft-com:office:word" xmlns:w="http://schemas.openxmlformats.org/wordprocessingml/2006/main" xmlns:w14="http://schemas.microsoft.com/office/word/2010/wordml" xmlns:w15="http://schemas.microsoft.com/office/word/2012/wordml" xmlns:w16cex="http://schemas.microsoft.com/office/word/2018/wordml/cex" xmlns:w16cid="http://schemas.microsoft.com/office/word/2016/wordml/cid" xmlns:w16="http://schemas.microsoft.com/office/word/2018/wordml" xmlns:w16du="http://schemas.microsoft.com/office/word/2023/wordml/word16du" xmlns:w16sdtdh="http://schemas.microsoft.com/office/word/2020/wordml/sdtdatahash" xmlns:w16se="http://schemas.microsoft.com/office/word/2015/wordml/symex" xmlns:wpg="http://schemas.microsoft.com/office/word/2010/wordprocessingGroup" xmlns:wpi="http://schemas.microsoft.com/office/word/2010/wordprocessingInk" xmlns:wne="http://schemas.microsoft.com/office/word/2006/wordml" xmlns:wps="http://schemas.microsoft.com/office/word/2010/wordprocessingShape" mc:Ignorable="w14 w15 w16se w16cid w16 w16cex w16sdtdh w16du wp14">
+<w:comments xmlns:wpc="http://schemas.microsoft.com/office/word/2010/wordprocessingCanvas" xmlns:cx="http://schemas.microsoft.com/office/drawing/2014/chartex" xmlns:cx1="http://schemas.microsoft.com/office/drawing/2015/9/8/chartex" xmlns:cx2="http://schemas.microsoft.com/office/drawing/2015/10/21/chartex" xmlns:cx3="http://schemas.microsoft.com/office/drawing/2016/5/9/chartex" xmlns:cx4="http://schemas.microsoft.com/office/drawing/2016/5/10/chartex" xmlns:cx5="http://schemas.microsoft.com/office/drawing/2016/5/11/chartex" xmlns:cx6="http://schemas.microsoft.com/office/drawing/2016/5/12/chartex" xmlns:cx7="http://schemas.microsoft.com/office/drawing/2016/5/13/chartex" xmlns:cx8="http://schemas.microsoft.com/office/drawing/2016/5/14/chartex" xmlns:mc="http://schemas.openxmlformats.org/markup-compatibility/2006" xmlns:aink="http://schemas.microsoft.com/office/drawing/2016/ink" xmlns:am3d="http://schemas.microsoft.com/office/drawing/2017/model3d" xmlns:o="urn:schemas-microsoft-com:office:office" xmlns:r="http://schemas.openxmlformats.org/officeDocument/2006/relationships" xmlns:m="http://schemas.openxmlformats.org/officeDocument/2006/math" xmlns:v="urn:schemas-microsoft-com:vml" xmlns:wp14="http://schemas.microsoft.com/office/word/2010/wordprocessingDrawing" xmlns:wp="http://schemas.openxmlformats.org/drawingml/2006/wordprocessingDrawing" xmlns:w10="urn:schemas-microsoft-com:office:word" xmlns:w="http://schemas.openxmlformats.org/wordprocessingml/2006/main" xmlns:w14="http://schemas.microsoft.com/office/word/2010/wordml" xmlns:w15="http://schemas.microsoft.com/office/word/2012/wordml" xmlns:w16cex="http://schemas.microsoft.com/office/word/2018/wordml/cex" xmlns:w16cid="http://schemas.microsoft.com/office/word/2016/wordml/cid" xmlns:w16="http://schemas.microsoft.com/office/word/2018/wordml" xmlns:w16sdtdh="http://schemas.microsoft.com/office/word/2020/wordml/sdtdatahash" xmlns:w16se="http://schemas.microsoft.com/office/word/2015/wordml/symex" xmlns:wpg="http://schemas.microsoft.com/office/word/2010/wordprocessingGroup" xmlns:wpi="http://schemas.microsoft.com/office/word/2010/wordprocessingInk" xmlns:wne="http://schemas.microsoft.com/office/word/2006/wordml" xmlns:wps="http://schemas.microsoft.com/office/word/2010/wordprocessingShape" mc:Ignorable="w14 w15 w16se w16cid w16 w16cex w16sdtdh wp14">
   <w:comment w:id="0" w:author="top kek" w:date="2024-06-23T16:25:00Z" w:initials="tk">
     <w:p>
       <w:pPr>
@@ -884,11 +1008,19 @@
         </w:rPr>
         <w:annotationRef/>
       </w:r>
+      <w:proofErr w:type="spellStart"/>
       <w:r>
         <w:rPr>
           <w:lang w:val="en-US"/>
         </w:rPr>
-        <w:t>Backtest of some allocation strategies (average in, bullet, etc.)</w:t>
+        <w:t>Backtest</w:t>
+      </w:r>
+      <w:proofErr w:type="spellEnd"/>
+      <w:r>
+        <w:rPr>
+          <w:lang w:val="en-US"/>
+        </w:rPr>
+        <w:t xml:space="preserve"> of some allocation strategies (average in, bullet, etc.)</w:t>
       </w:r>
       <w:r>
         <w:rPr>
@@ -924,28 +1056,28 @@
 </file>
 
 <file path=word/commentsExtended.xml><?xml version="1.0" encoding="utf-8"?>
-<w15:commentsEx xmlns:wpc="http://schemas.microsoft.com/office/word/2010/wordprocessingCanvas" xmlns:cx="http://schemas.microsoft.com/office/drawing/2014/chartex" xmlns:cx1="http://schemas.microsoft.com/office/drawing/2015/9/8/chartex" xmlns:cx2="http://schemas.microsoft.com/office/drawing/2015/10/21/chartex" xmlns:cx3="http://schemas.microsoft.com/office/drawing/2016/5/9/chartex" xmlns:cx4="http://schemas.microsoft.com/office/drawing/2016/5/10/chartex" xmlns:cx5="http://schemas.microsoft.com/office/drawing/2016/5/11/chartex" xmlns:cx6="http://schemas.microsoft.com/office/drawing/2016/5/12/chartex" xmlns:cx7="http://schemas.microsoft.com/office/drawing/2016/5/13/chartex" xmlns:cx8="http://schemas.microsoft.com/office/drawing/2016/5/14/chartex" xmlns:mc="http://schemas.openxmlformats.org/markup-compatibility/2006" xmlns:aink="http://schemas.microsoft.com/office/drawing/2016/ink" xmlns:am3d="http://schemas.microsoft.com/office/drawing/2017/model3d" xmlns:o="urn:schemas-microsoft-com:office:office" xmlns:oel="http://schemas.microsoft.com/office/2019/extlst" xmlns:r="http://schemas.openxmlformats.org/officeDocument/2006/relationships" xmlns:m="http://schemas.openxmlformats.org/officeDocument/2006/math" xmlns:v="urn:schemas-microsoft-com:vml" xmlns:wp14="http://schemas.microsoft.com/office/word/2010/wordprocessingDrawing" xmlns:wp="http://schemas.openxmlformats.org/drawingml/2006/wordprocessingDrawing" xmlns:w10="urn:schemas-microsoft-com:office:word" xmlns:w="http://schemas.openxmlformats.org/wordprocessingml/2006/main" xmlns:w14="http://schemas.microsoft.com/office/word/2010/wordml" xmlns:w15="http://schemas.microsoft.com/office/word/2012/wordml" xmlns:w16cex="http://schemas.microsoft.com/office/word/2018/wordml/cex" xmlns:w16cid="http://schemas.microsoft.com/office/word/2016/wordml/cid" xmlns:w16="http://schemas.microsoft.com/office/word/2018/wordml" xmlns:w16du="http://schemas.microsoft.com/office/word/2023/wordml/word16du" xmlns:w16sdtdh="http://schemas.microsoft.com/office/word/2020/wordml/sdtdatahash" xmlns:w16se="http://schemas.microsoft.com/office/word/2015/wordml/symex" xmlns:wpg="http://schemas.microsoft.com/office/word/2010/wordprocessingGroup" xmlns:wpi="http://schemas.microsoft.com/office/word/2010/wordprocessingInk" xmlns:wne="http://schemas.microsoft.com/office/word/2006/wordml" xmlns:wps="http://schemas.microsoft.com/office/word/2010/wordprocessingShape" mc:Ignorable="w14 w15 w16se w16cid w16 w16cex w16sdtdh w16du wp14">
+<w15:commentsEx xmlns:wpc="http://schemas.microsoft.com/office/word/2010/wordprocessingCanvas" xmlns:cx="http://schemas.microsoft.com/office/drawing/2014/chartex" xmlns:cx1="http://schemas.microsoft.com/office/drawing/2015/9/8/chartex" xmlns:cx2="http://schemas.microsoft.com/office/drawing/2015/10/21/chartex" xmlns:cx3="http://schemas.microsoft.com/office/drawing/2016/5/9/chartex" xmlns:cx4="http://schemas.microsoft.com/office/drawing/2016/5/10/chartex" xmlns:cx5="http://schemas.microsoft.com/office/drawing/2016/5/11/chartex" xmlns:cx6="http://schemas.microsoft.com/office/drawing/2016/5/12/chartex" xmlns:cx7="http://schemas.microsoft.com/office/drawing/2016/5/13/chartex" xmlns:cx8="http://schemas.microsoft.com/office/drawing/2016/5/14/chartex" xmlns:mc="http://schemas.openxmlformats.org/markup-compatibility/2006" xmlns:aink="http://schemas.microsoft.com/office/drawing/2016/ink" xmlns:am3d="http://schemas.microsoft.com/office/drawing/2017/model3d" xmlns:o="urn:schemas-microsoft-com:office:office" xmlns:r="http://schemas.openxmlformats.org/officeDocument/2006/relationships" xmlns:m="http://schemas.openxmlformats.org/officeDocument/2006/math" xmlns:v="urn:schemas-microsoft-com:vml" xmlns:wp14="http://schemas.microsoft.com/office/word/2010/wordprocessingDrawing" xmlns:wp="http://schemas.openxmlformats.org/drawingml/2006/wordprocessingDrawing" xmlns:w10="urn:schemas-microsoft-com:office:word" xmlns:w="http://schemas.openxmlformats.org/wordprocessingml/2006/main" xmlns:w14="http://schemas.microsoft.com/office/word/2010/wordml" xmlns:w15="http://schemas.microsoft.com/office/word/2012/wordml" xmlns:w16cex="http://schemas.microsoft.com/office/word/2018/wordml/cex" xmlns:w16cid="http://schemas.microsoft.com/office/word/2016/wordml/cid" xmlns:w16="http://schemas.microsoft.com/office/word/2018/wordml" xmlns:w16sdtdh="http://schemas.microsoft.com/office/word/2020/wordml/sdtdatahash" xmlns:w16se="http://schemas.microsoft.com/office/word/2015/wordml/symex" xmlns:wpg="http://schemas.microsoft.com/office/word/2010/wordprocessingGroup" xmlns:wpi="http://schemas.microsoft.com/office/word/2010/wordprocessingInk" xmlns:wne="http://schemas.microsoft.com/office/word/2006/wordml" xmlns:wps="http://schemas.microsoft.com/office/word/2010/wordprocessingShape" mc:Ignorable="w14 w15 w16se w16cid w16 w16cex w16sdtdh wp14">
   <w15:commentEx w15:paraId="37182770" w15:done="0"/>
   <w15:commentEx w15:paraId="1A1C8B7C" w15:done="0"/>
 </w15:commentsEx>
 </file>
 
 <file path=word/commentsExtensible.xml><?xml version="1.0" encoding="utf-8"?>
-<w16cex:commentsExtensible xmlns:wpc="http://schemas.microsoft.com/office/word/2010/wordprocessingCanvas" xmlns:cx="http://schemas.microsoft.com/office/drawing/2014/chartex" xmlns:cx1="http://schemas.microsoft.com/office/drawing/2015/9/8/chartex" xmlns:cx2="http://schemas.microsoft.com/office/drawing/2015/10/21/chartex" xmlns:cx3="http://schemas.microsoft.com/office/drawing/2016/5/9/chartex" xmlns:cx4="http://schemas.microsoft.com/office/drawing/2016/5/10/chartex" xmlns:cx5="http://schemas.microsoft.com/office/drawing/2016/5/11/chartex" xmlns:cx6="http://schemas.microsoft.com/office/drawing/2016/5/12/chartex" xmlns:cx7="http://schemas.microsoft.com/office/drawing/2016/5/13/chartex" xmlns:cx8="http://schemas.microsoft.com/office/drawing/2016/5/14/chartex" xmlns:cr="http://schemas.microsoft.com/office/comments/2020/reactions" xmlns:mc="http://schemas.openxmlformats.org/markup-compatibility/2006" xmlns:aink="http://schemas.microsoft.com/office/drawing/2016/ink" xmlns:am3d="http://schemas.microsoft.com/office/drawing/2017/model3d" xmlns:o="urn:schemas-microsoft-com:office:office" xmlns:oel="http://schemas.microsoft.com/office/2019/extlst" xmlns:r="http://schemas.openxmlformats.org/officeDocument/2006/relationships" xmlns:m="http://schemas.openxmlformats.org/officeDocument/2006/math" xmlns:v="urn:schemas-microsoft-com:vml" xmlns:wp14="http://schemas.microsoft.com/office/word/2010/wordprocessingDrawing" xmlns:wp="http://schemas.openxmlformats.org/drawingml/2006/wordprocessingDrawing" xmlns:w10="urn:schemas-microsoft-com:office:word" xmlns:w="http://schemas.openxmlformats.org/wordprocessingml/2006/main" xmlns:w14="http://schemas.microsoft.com/office/word/2010/wordml" xmlns:w15="http://schemas.microsoft.com/office/word/2012/wordml" xmlns:w16cex="http://schemas.microsoft.com/office/word/2018/wordml/cex" xmlns:w16cid="http://schemas.microsoft.com/office/word/2016/wordml/cid" xmlns:w16="http://schemas.microsoft.com/office/word/2018/wordml" xmlns:w16du="http://schemas.microsoft.com/office/word/2023/wordml/word16du" xmlns:w16sdtdh="http://schemas.microsoft.com/office/word/2020/wordml/sdtdatahash" xmlns:w16se="http://schemas.microsoft.com/office/word/2015/wordml/symex" xmlns:wpg="http://schemas.microsoft.com/office/word/2010/wordprocessingGroup" xmlns:wpi="http://schemas.microsoft.com/office/word/2010/wordprocessingInk" xmlns:wne="http://schemas.microsoft.com/office/word/2006/wordml" xmlns:wps="http://schemas.microsoft.com/office/word/2010/wordprocessingShape" mc:Ignorable="w14 w15 w16se w16cid w16 w16cex w16sdtdh cr w16du wp14">
+<w16cex:commentsExtensible xmlns:wpc="http://schemas.microsoft.com/office/word/2010/wordprocessingCanvas" xmlns:cx="http://schemas.microsoft.com/office/drawing/2014/chartex" xmlns:cx1="http://schemas.microsoft.com/office/drawing/2015/9/8/chartex" xmlns:cx2="http://schemas.microsoft.com/office/drawing/2015/10/21/chartex" xmlns:cx3="http://schemas.microsoft.com/office/drawing/2016/5/9/chartex" xmlns:cx4="http://schemas.microsoft.com/office/drawing/2016/5/10/chartex" xmlns:cx5="http://schemas.microsoft.com/office/drawing/2016/5/11/chartex" xmlns:cx6="http://schemas.microsoft.com/office/drawing/2016/5/12/chartex" xmlns:cx7="http://schemas.microsoft.com/office/drawing/2016/5/13/chartex" xmlns:cx8="http://schemas.microsoft.com/office/drawing/2016/5/14/chartex" xmlns:mc="http://schemas.openxmlformats.org/markup-compatibility/2006" xmlns:aink="http://schemas.microsoft.com/office/drawing/2016/ink" xmlns:am3d="http://schemas.microsoft.com/office/drawing/2017/model3d" xmlns:o="urn:schemas-microsoft-com:office:office" xmlns:r="http://schemas.openxmlformats.org/officeDocument/2006/relationships" xmlns:m="http://schemas.openxmlformats.org/officeDocument/2006/math" xmlns:v="urn:schemas-microsoft-com:vml" xmlns:wp14="http://schemas.microsoft.com/office/word/2010/wordprocessingDrawing" xmlns:wp="http://schemas.openxmlformats.org/drawingml/2006/wordprocessingDrawing" xmlns:w10="urn:schemas-microsoft-com:office:word" xmlns:w="http://schemas.openxmlformats.org/wordprocessingml/2006/main" xmlns:w14="http://schemas.microsoft.com/office/word/2010/wordml" xmlns:w15="http://schemas.microsoft.com/office/word/2012/wordml" xmlns:w16cex="http://schemas.microsoft.com/office/word/2018/wordml/cex" xmlns:w16cid="http://schemas.microsoft.com/office/word/2016/wordml/cid" xmlns:w16="http://schemas.microsoft.com/office/word/2018/wordml" xmlns:w16sdtdh="http://schemas.microsoft.com/office/word/2020/wordml/sdtdatahash" xmlns:w16se="http://schemas.microsoft.com/office/word/2015/wordml/symex" xmlns:wpg="http://schemas.microsoft.com/office/word/2010/wordprocessingGroup" xmlns:wpi="http://schemas.microsoft.com/office/word/2010/wordprocessingInk" xmlns:wne="http://schemas.microsoft.com/office/word/2006/wordml" xmlns:wps="http://schemas.microsoft.com/office/word/2010/wordprocessingShape" mc:Ignorable="w14 w15 w16se w16cid w16 w16cex w16sdtdh wp14">
   <w16cex:commentExtensible w16cex:durableId="2A22CAED" w16cex:dateUtc="2024-06-23T14:25:00Z"/>
   <w16cex:commentExtensible w16cex:durableId="2A22CA97" w16cex:dateUtc="2024-06-23T14:23:00Z"/>
 </w16cex:commentsExtensible>
 </file>
 
 <file path=word/commentsIds.xml><?xml version="1.0" encoding="utf-8"?>
-<w16cid:commentsIds xmlns:wpc="http://schemas.microsoft.com/office/word/2010/wordprocessingCanvas" xmlns:cx="http://schemas.microsoft.com/office/drawing/2014/chartex" xmlns:cx1="http://schemas.microsoft.com/office/drawing/2015/9/8/chartex" xmlns:cx2="http://schemas.microsoft.com/office/drawing/2015/10/21/chartex" xmlns:cx3="http://schemas.microsoft.com/office/drawing/2016/5/9/chartex" xmlns:cx4="http://schemas.microsoft.com/office/drawing/2016/5/10/chartex" xmlns:cx5="http://schemas.microsoft.com/office/drawing/2016/5/11/chartex" xmlns:cx6="http://schemas.microsoft.com/office/drawing/2016/5/12/chartex" xmlns:cx7="http://schemas.microsoft.com/office/drawing/2016/5/13/chartex" xmlns:cx8="http://schemas.microsoft.com/office/drawing/2016/5/14/chartex" xmlns:mc="http://schemas.openxmlformats.org/markup-compatibility/2006" xmlns:aink="http://schemas.microsoft.com/office/drawing/2016/ink" xmlns:am3d="http://schemas.microsoft.com/office/drawing/2017/model3d" xmlns:o="urn:schemas-microsoft-com:office:office" xmlns:oel="http://schemas.microsoft.com/office/2019/extlst" xmlns:r="http://schemas.openxmlformats.org/officeDocument/2006/relationships" xmlns:m="http://schemas.openxmlformats.org/officeDocument/2006/math" xmlns:v="urn:schemas-microsoft-com:vml" xmlns:wp14="http://schemas.microsoft.com/office/word/2010/wordprocessingDrawing" xmlns:wp="http://schemas.openxmlformats.org/drawingml/2006/wordprocessingDrawing" xmlns:w10="urn:schemas-microsoft-com:office:word" xmlns:w="http://schemas.openxmlformats.org/wordprocessingml/2006/main" xmlns:w14="http://schemas.microsoft.com/office/word/2010/wordml" xmlns:w15="http://schemas.microsoft.com/office/word/2012/wordml" xmlns:w16cex="http://schemas.microsoft.com/office/word/2018/wordml/cex" xmlns:w16cid="http://schemas.microsoft.com/office/word/2016/wordml/cid" xmlns:w16="http://schemas.microsoft.com/office/word/2018/wordml" xmlns:w16du="http://schemas.microsoft.com/office/word/2023/wordml/word16du" xmlns:w16sdtdh="http://schemas.microsoft.com/office/word/2020/wordml/sdtdatahash" xmlns:w16se="http://schemas.microsoft.com/office/word/2015/wordml/symex" xmlns:wpg="http://schemas.microsoft.com/office/word/2010/wordprocessingGroup" xmlns:wpi="http://schemas.microsoft.com/office/word/2010/wordprocessingInk" xmlns:wne="http://schemas.microsoft.com/office/word/2006/wordml" xmlns:wps="http://schemas.microsoft.com/office/word/2010/wordprocessingShape" mc:Ignorable="w14 w15 w16se w16cid w16 w16cex w16sdtdh w16du wp14">
+<w16cid:commentsIds xmlns:wpc="http://schemas.microsoft.com/office/word/2010/wordprocessingCanvas" xmlns:cx="http://schemas.microsoft.com/office/drawing/2014/chartex" xmlns:cx1="http://schemas.microsoft.com/office/drawing/2015/9/8/chartex" xmlns:cx2="http://schemas.microsoft.com/office/drawing/2015/10/21/chartex" xmlns:cx3="http://schemas.microsoft.com/office/drawing/2016/5/9/chartex" xmlns:cx4="http://schemas.microsoft.com/office/drawing/2016/5/10/chartex" xmlns:cx5="http://schemas.microsoft.com/office/drawing/2016/5/11/chartex" xmlns:cx6="http://schemas.microsoft.com/office/drawing/2016/5/12/chartex" xmlns:cx7="http://schemas.microsoft.com/office/drawing/2016/5/13/chartex" xmlns:cx8="http://schemas.microsoft.com/office/drawing/2016/5/14/chartex" xmlns:mc="http://schemas.openxmlformats.org/markup-compatibility/2006" xmlns:aink="http://schemas.microsoft.com/office/drawing/2016/ink" xmlns:am3d="http://schemas.microsoft.com/office/drawing/2017/model3d" xmlns:o="urn:schemas-microsoft-com:office:office" xmlns:r="http://schemas.openxmlformats.org/officeDocument/2006/relationships" xmlns:m="http://schemas.openxmlformats.org/officeDocument/2006/math" xmlns:v="urn:schemas-microsoft-com:vml" xmlns:wp14="http://schemas.microsoft.com/office/word/2010/wordprocessingDrawing" xmlns:wp="http://schemas.openxmlformats.org/drawingml/2006/wordprocessingDrawing" xmlns:w10="urn:schemas-microsoft-com:office:word" xmlns:w="http://schemas.openxmlformats.org/wordprocessingml/2006/main" xmlns:w14="http://schemas.microsoft.com/office/word/2010/wordml" xmlns:w15="http://schemas.microsoft.com/office/word/2012/wordml" xmlns:w16cex="http://schemas.microsoft.com/office/word/2018/wordml/cex" xmlns:w16cid="http://schemas.microsoft.com/office/word/2016/wordml/cid" xmlns:w16="http://schemas.microsoft.com/office/word/2018/wordml" xmlns:w16sdtdh="http://schemas.microsoft.com/office/word/2020/wordml/sdtdatahash" xmlns:w16se="http://schemas.microsoft.com/office/word/2015/wordml/symex" xmlns:wpg="http://schemas.microsoft.com/office/word/2010/wordprocessingGroup" xmlns:wpi="http://schemas.microsoft.com/office/word/2010/wordprocessingInk" xmlns:wne="http://schemas.microsoft.com/office/word/2006/wordml" xmlns:wps="http://schemas.microsoft.com/office/word/2010/wordprocessingShape" mc:Ignorable="w14 w15 w16se w16cid w16 w16cex w16sdtdh wp14">
   <w16cid:commentId w16cid:paraId="37182770" w16cid:durableId="2A22CAED"/>
   <w16cid:commentId w16cid:paraId="1A1C8B7C" w16cid:durableId="2A22CA97"/>
 </w16cid:commentsIds>
 </file>
 
 <file path=word/endnotes.xml><?xml version="1.0" encoding="utf-8"?>
-<w:endnotes xmlns:wpc="http://schemas.microsoft.com/office/word/2010/wordprocessingCanvas" xmlns:cx="http://schemas.microsoft.com/office/drawing/2014/chartex" xmlns:cx1="http://schemas.microsoft.com/office/drawing/2015/9/8/chartex" xmlns:cx2="http://schemas.microsoft.com/office/drawing/2015/10/21/chartex" xmlns:cx3="http://schemas.microsoft.com/office/drawing/2016/5/9/chartex" xmlns:cx4="http://schemas.microsoft.com/office/drawing/2016/5/10/chartex" xmlns:cx5="http://schemas.microsoft.com/office/drawing/2016/5/11/chartex" xmlns:cx6="http://schemas.microsoft.com/office/drawing/2016/5/12/chartex" xmlns:cx7="http://schemas.microsoft.com/office/drawing/2016/5/13/chartex" xmlns:cx8="http://schemas.microsoft.com/office/drawing/2016/5/14/chartex" xmlns:mc="http://schemas.openxmlformats.org/markup-compatibility/2006" xmlns:aink="http://schemas.microsoft.com/office/drawing/2016/ink" xmlns:am3d="http://schemas.microsoft.com/office/drawing/2017/model3d" xmlns:o="urn:schemas-microsoft-com:office:office" xmlns:oel="http://schemas.microsoft.com/office/2019/extlst" xmlns:r="http://schemas.openxmlformats.org/officeDocument/2006/relationships" xmlns:m="http://schemas.openxmlformats.org/officeDocument/2006/math" xmlns:v="urn:schemas-microsoft-com:vml" xmlns:wp14="http://schemas.microsoft.com/office/word/2010/wordprocessingDrawing" xmlns:wp="http://schemas.openxmlformats.org/drawingml/2006/wordprocessingDrawing" xmlns:w10="urn:schemas-microsoft-com:office:word" xmlns:w="http://schemas.openxmlformats.org/wordprocessingml/2006/main" xmlns:w14="http://schemas.microsoft.com/office/word/2010/wordml" xmlns:w15="http://schemas.microsoft.com/office/word/2012/wordml" xmlns:w16cex="http://schemas.microsoft.com/office/word/2018/wordml/cex" xmlns:w16cid="http://schemas.microsoft.com/office/word/2016/wordml/cid" xmlns:w16="http://schemas.microsoft.com/office/word/2018/wordml" xmlns:w16du="http://schemas.microsoft.com/office/word/2023/wordml/word16du" xmlns:w16sdtdh="http://schemas.microsoft.com/office/word/2020/wordml/sdtdatahash" xmlns:w16se="http://schemas.microsoft.com/office/word/2015/wordml/symex" xmlns:wpg="http://schemas.microsoft.com/office/word/2010/wordprocessingGroup" xmlns:wpi="http://schemas.microsoft.com/office/word/2010/wordprocessingInk" xmlns:wne="http://schemas.microsoft.com/office/word/2006/wordml" xmlns:wps="http://schemas.microsoft.com/office/word/2010/wordprocessingShape" mc:Ignorable="w14 w15 w16se w16cid w16 w16cex w16sdtdh w16du wp14">
+<w:endnotes xmlns:wpc="http://schemas.microsoft.com/office/word/2010/wordprocessingCanvas" xmlns:cx="http://schemas.microsoft.com/office/drawing/2014/chartex" xmlns:cx1="http://schemas.microsoft.com/office/drawing/2015/9/8/chartex" xmlns:cx2="http://schemas.microsoft.com/office/drawing/2015/10/21/chartex" xmlns:cx3="http://schemas.microsoft.com/office/drawing/2016/5/9/chartex" xmlns:cx4="http://schemas.microsoft.com/office/drawing/2016/5/10/chartex" xmlns:cx5="http://schemas.microsoft.com/office/drawing/2016/5/11/chartex" xmlns:cx6="http://schemas.microsoft.com/office/drawing/2016/5/12/chartex" xmlns:cx7="http://schemas.microsoft.com/office/drawing/2016/5/13/chartex" xmlns:cx8="http://schemas.microsoft.com/office/drawing/2016/5/14/chartex" xmlns:mc="http://schemas.openxmlformats.org/markup-compatibility/2006" xmlns:aink="http://schemas.microsoft.com/office/drawing/2016/ink" xmlns:am3d="http://schemas.microsoft.com/office/drawing/2017/model3d" xmlns:o="urn:schemas-microsoft-com:office:office" xmlns:r="http://schemas.openxmlformats.org/officeDocument/2006/relationships" xmlns:m="http://schemas.openxmlformats.org/officeDocument/2006/math" xmlns:v="urn:schemas-microsoft-com:vml" xmlns:wp14="http://schemas.microsoft.com/office/word/2010/wordprocessingDrawing" xmlns:wp="http://schemas.openxmlformats.org/drawingml/2006/wordprocessingDrawing" xmlns:w10="urn:schemas-microsoft-com:office:word" xmlns:w="http://schemas.openxmlformats.org/wordprocessingml/2006/main" xmlns:w14="http://schemas.microsoft.com/office/word/2010/wordml" xmlns:w15="http://schemas.microsoft.com/office/word/2012/wordml" xmlns:w16cex="http://schemas.microsoft.com/office/word/2018/wordml/cex" xmlns:w16cid="http://schemas.microsoft.com/office/word/2016/wordml/cid" xmlns:w16="http://schemas.microsoft.com/office/word/2018/wordml" xmlns:w16sdtdh="http://schemas.microsoft.com/office/word/2020/wordml/sdtdatahash" xmlns:w16se="http://schemas.microsoft.com/office/word/2015/wordml/symex" xmlns:wpg="http://schemas.microsoft.com/office/word/2010/wordprocessingGroup" xmlns:wpi="http://schemas.microsoft.com/office/word/2010/wordprocessingInk" xmlns:wne="http://schemas.microsoft.com/office/word/2006/wordml" xmlns:wps="http://schemas.microsoft.com/office/word/2010/wordprocessingShape" mc:Ignorable="w14 w15 w16se w16cid w16 w16cex w16sdtdh wp14">
   <w:endnote w:type="separator" w:id="-1">
     <w:p>
       <w:pPr>
@@ -970,7 +1102,7 @@
 </file>
 
 <file path=word/footnotes.xml><?xml version="1.0" encoding="utf-8"?>
-<w:footnotes xmlns:wpc="http://schemas.microsoft.com/office/word/2010/wordprocessingCanvas" xmlns:cx="http://schemas.microsoft.com/office/drawing/2014/chartex" xmlns:cx1="http://schemas.microsoft.com/office/drawing/2015/9/8/chartex" xmlns:cx2="http://schemas.microsoft.com/office/drawing/2015/10/21/chartex" xmlns:cx3="http://schemas.microsoft.com/office/drawing/2016/5/9/chartex" xmlns:cx4="http://schemas.microsoft.com/office/drawing/2016/5/10/chartex" xmlns:cx5="http://schemas.microsoft.com/office/drawing/2016/5/11/chartex" xmlns:cx6="http://schemas.microsoft.com/office/drawing/2016/5/12/chartex" xmlns:cx7="http://schemas.microsoft.com/office/drawing/2016/5/13/chartex" xmlns:cx8="http://schemas.microsoft.com/office/drawing/2016/5/14/chartex" xmlns:mc="http://schemas.openxmlformats.org/markup-compatibility/2006" xmlns:aink="http://schemas.microsoft.com/office/drawing/2016/ink" xmlns:am3d="http://schemas.microsoft.com/office/drawing/2017/model3d" xmlns:o="urn:schemas-microsoft-com:office:office" xmlns:oel="http://schemas.microsoft.com/office/2019/extlst" xmlns:r="http://schemas.openxmlformats.org/officeDocument/2006/relationships" xmlns:m="http://schemas.openxmlformats.org/officeDocument/2006/math" xmlns:v="urn:schemas-microsoft-com:vml" xmlns:wp14="http://schemas.microsoft.com/office/word/2010/wordprocessingDrawing" xmlns:wp="http://schemas.openxmlformats.org/drawingml/2006/wordprocessingDrawing" xmlns:w10="urn:schemas-microsoft-com:office:word" xmlns:w="http://schemas.openxmlformats.org/wordprocessingml/2006/main" xmlns:w14="http://schemas.microsoft.com/office/word/2010/wordml" xmlns:w15="http://schemas.microsoft.com/office/word/2012/wordml" xmlns:w16cex="http://schemas.microsoft.com/office/word/2018/wordml/cex" xmlns:w16cid="http://schemas.microsoft.com/office/word/2016/wordml/cid" xmlns:w16="http://schemas.microsoft.com/office/word/2018/wordml" xmlns:w16du="http://schemas.microsoft.com/office/word/2023/wordml/word16du" xmlns:w16sdtdh="http://schemas.microsoft.com/office/word/2020/wordml/sdtdatahash" xmlns:w16se="http://schemas.microsoft.com/office/word/2015/wordml/symex" xmlns:wpg="http://schemas.microsoft.com/office/word/2010/wordprocessingGroup" xmlns:wpi="http://schemas.microsoft.com/office/word/2010/wordprocessingInk" xmlns:wne="http://schemas.microsoft.com/office/word/2006/wordml" xmlns:wps="http://schemas.microsoft.com/office/word/2010/wordprocessingShape" mc:Ignorable="w14 w15 w16se w16cid w16 w16cex w16sdtdh w16du wp14">
+<w:footnotes xmlns:wpc="http://schemas.microsoft.com/office/word/2010/wordprocessingCanvas" xmlns:cx="http://schemas.microsoft.com/office/drawing/2014/chartex" xmlns:cx1="http://schemas.microsoft.com/office/drawing/2015/9/8/chartex" xmlns:cx2="http://schemas.microsoft.com/office/drawing/2015/10/21/chartex" xmlns:cx3="http://schemas.microsoft.com/office/drawing/2016/5/9/chartex" xmlns:cx4="http://schemas.microsoft.com/office/drawing/2016/5/10/chartex" xmlns:cx5="http://schemas.microsoft.com/office/drawing/2016/5/11/chartex" xmlns:cx6="http://schemas.microsoft.com/office/drawing/2016/5/12/chartex" xmlns:cx7="http://schemas.microsoft.com/office/drawing/2016/5/13/chartex" xmlns:cx8="http://schemas.microsoft.com/office/drawing/2016/5/14/chartex" xmlns:mc="http://schemas.openxmlformats.org/markup-compatibility/2006" xmlns:aink="http://schemas.microsoft.com/office/drawing/2016/ink" xmlns:am3d="http://schemas.microsoft.com/office/drawing/2017/model3d" xmlns:o="urn:schemas-microsoft-com:office:office" xmlns:r="http://schemas.openxmlformats.org/officeDocument/2006/relationships" xmlns:m="http://schemas.openxmlformats.org/officeDocument/2006/math" xmlns:v="urn:schemas-microsoft-com:vml" xmlns:wp14="http://schemas.microsoft.com/office/word/2010/wordprocessingDrawing" xmlns:wp="http://schemas.openxmlformats.org/drawingml/2006/wordprocessingDrawing" xmlns:w10="urn:schemas-microsoft-com:office:word" xmlns:w="http://schemas.openxmlformats.org/wordprocessingml/2006/main" xmlns:w14="http://schemas.microsoft.com/office/word/2010/wordml" xmlns:w15="http://schemas.microsoft.com/office/word/2012/wordml" xmlns:w16cex="http://schemas.microsoft.com/office/word/2018/wordml/cex" xmlns:w16cid="http://schemas.microsoft.com/office/word/2016/wordml/cid" xmlns:w16="http://schemas.microsoft.com/office/word/2018/wordml" xmlns:w16sdtdh="http://schemas.microsoft.com/office/word/2020/wordml/sdtdatahash" xmlns:w16se="http://schemas.microsoft.com/office/word/2015/wordml/symex" xmlns:wpg="http://schemas.microsoft.com/office/word/2010/wordprocessingGroup" xmlns:wpi="http://schemas.microsoft.com/office/word/2010/wordprocessingInk" xmlns:wne="http://schemas.microsoft.com/office/word/2006/wordml" xmlns:wps="http://schemas.microsoft.com/office/word/2010/wordprocessingShape" mc:Ignorable="w14 w15 w16se w16cid w16 w16cex w16sdtdh wp14">
   <w:footnote w:type="separator" w:id="-1">
     <w:p>
       <w:pPr>
@@ -995,7 +1127,7 @@
 </file>
 
 <file path=word/numbering.xml><?xml version="1.0" encoding="utf-8"?>
-<w:numbering xmlns:wpc="http://schemas.microsoft.com/office/word/2010/wordprocessingCanvas" xmlns:cx="http://schemas.microsoft.com/office/drawing/2014/chartex" xmlns:cx1="http://schemas.microsoft.com/office/drawing/2015/9/8/chartex" xmlns:cx2="http://schemas.microsoft.com/office/drawing/2015/10/21/chartex" xmlns:cx3="http://schemas.microsoft.com/office/drawing/2016/5/9/chartex" xmlns:cx4="http://schemas.microsoft.com/office/drawing/2016/5/10/chartex" xmlns:cx5="http://schemas.microsoft.com/office/drawing/2016/5/11/chartex" xmlns:cx6="http://schemas.microsoft.com/office/drawing/2016/5/12/chartex" xmlns:cx7="http://schemas.microsoft.com/office/drawing/2016/5/13/chartex" xmlns:cx8="http://schemas.microsoft.com/office/drawing/2016/5/14/chartex" xmlns:mc="http://schemas.openxmlformats.org/markup-compatibility/2006" xmlns:aink="http://schemas.microsoft.com/office/drawing/2016/ink" xmlns:am3d="http://schemas.microsoft.com/office/drawing/2017/model3d" xmlns:o="urn:schemas-microsoft-com:office:office" xmlns:oel="http://schemas.microsoft.com/office/2019/extlst" xmlns:r="http://schemas.openxmlformats.org/officeDocument/2006/relationships" xmlns:m="http://schemas.openxmlformats.org/officeDocument/2006/math" xmlns:v="urn:schemas-microsoft-com:vml" xmlns:wp14="http://schemas.microsoft.com/office/word/2010/wordprocessingDrawing" xmlns:wp="http://schemas.openxmlformats.org/drawingml/2006/wordprocessingDrawing" xmlns:w10="urn:schemas-microsoft-com:office:word" xmlns:w="http://schemas.openxmlformats.org/wordprocessingml/2006/main" xmlns:w14="http://schemas.microsoft.com/office/word/2010/wordml" xmlns:w15="http://schemas.microsoft.com/office/word/2012/wordml" xmlns:w16cex="http://schemas.microsoft.com/office/word/2018/wordml/cex" xmlns:w16cid="http://schemas.microsoft.com/office/word/2016/wordml/cid" xmlns:w16="http://schemas.microsoft.com/office/word/2018/wordml" xmlns:w16du="http://schemas.microsoft.com/office/word/2023/wordml/word16du" xmlns:w16sdtdh="http://schemas.microsoft.com/office/word/2020/wordml/sdtdatahash" xmlns:w16se="http://schemas.microsoft.com/office/word/2015/wordml/symex" xmlns:wpg="http://schemas.microsoft.com/office/word/2010/wordprocessingGroup" xmlns:wpi="http://schemas.microsoft.com/office/word/2010/wordprocessingInk" xmlns:wne="http://schemas.microsoft.com/office/word/2006/wordml" xmlns:wps="http://schemas.microsoft.com/office/word/2010/wordprocessingShape" mc:Ignorable="w14 w15 w16se w16cid w16 w16cex w16sdtdh w16du wp14">
+<w:numbering xmlns:wpc="http://schemas.microsoft.com/office/word/2010/wordprocessingCanvas" xmlns:cx="http://schemas.microsoft.com/office/drawing/2014/chartex" xmlns:cx1="http://schemas.microsoft.com/office/drawing/2015/9/8/chartex" xmlns:cx2="http://schemas.microsoft.com/office/drawing/2015/10/21/chartex" xmlns:cx3="http://schemas.microsoft.com/office/drawing/2016/5/9/chartex" xmlns:cx4="http://schemas.microsoft.com/office/drawing/2016/5/10/chartex" xmlns:cx5="http://schemas.microsoft.com/office/drawing/2016/5/11/chartex" xmlns:cx6="http://schemas.microsoft.com/office/drawing/2016/5/12/chartex" xmlns:cx7="http://schemas.microsoft.com/office/drawing/2016/5/13/chartex" xmlns:cx8="http://schemas.microsoft.com/office/drawing/2016/5/14/chartex" xmlns:mc="http://schemas.openxmlformats.org/markup-compatibility/2006" xmlns:aink="http://schemas.microsoft.com/office/drawing/2016/ink" xmlns:am3d="http://schemas.microsoft.com/office/drawing/2017/model3d" xmlns:o="urn:schemas-microsoft-com:office:office" xmlns:r="http://schemas.openxmlformats.org/officeDocument/2006/relationships" xmlns:m="http://schemas.openxmlformats.org/officeDocument/2006/math" xmlns:v="urn:schemas-microsoft-com:vml" xmlns:wp14="http://schemas.microsoft.com/office/word/2010/wordprocessingDrawing" xmlns:wp="http://schemas.openxmlformats.org/drawingml/2006/wordprocessingDrawing" xmlns:w10="urn:schemas-microsoft-com:office:word" xmlns:w="http://schemas.openxmlformats.org/wordprocessingml/2006/main" xmlns:w14="http://schemas.microsoft.com/office/word/2010/wordml" xmlns:w15="http://schemas.microsoft.com/office/word/2012/wordml" xmlns:w16cex="http://schemas.microsoft.com/office/word/2018/wordml/cex" xmlns:w16cid="http://schemas.microsoft.com/office/word/2016/wordml/cid" xmlns:w16="http://schemas.microsoft.com/office/word/2018/wordml" xmlns:w16sdtdh="http://schemas.microsoft.com/office/word/2020/wordml/sdtdatahash" xmlns:w16se="http://schemas.microsoft.com/office/word/2015/wordml/symex" xmlns:wpg="http://schemas.microsoft.com/office/word/2010/wordprocessingGroup" xmlns:wpi="http://schemas.microsoft.com/office/word/2010/wordprocessingInk" xmlns:wne="http://schemas.microsoft.com/office/word/2006/wordml" xmlns:wps="http://schemas.microsoft.com/office/word/2010/wordprocessingShape" mc:Ignorable="w14 w15 w16se w16cid w16 w16cex w16sdtdh wp14">
   <w:abstractNum w:abstractNumId="0" w15:restartNumberingAfterBreak="0">
     <w:nsid w:val="1E9A4103"/>
     <w:multiLevelType w:val="hybridMultilevel"/>
@@ -1397,23 +1529,23 @@
       </w:rPr>
     </w:lvl>
   </w:abstractNum>
-  <w:num w:numId="1" w16cid:durableId="999892972">
+  <w:num w:numId="1">
     <w:abstractNumId w:val="1"/>
   </w:num>
-  <w:num w:numId="2" w16cid:durableId="1735616828">
+  <w:num w:numId="2">
     <w:abstractNumId w:val="2"/>
   </w:num>
-  <w:num w:numId="3" w16cid:durableId="1923490002">
+  <w:num w:numId="3">
     <w:abstractNumId w:val="0"/>
   </w:num>
-  <w:num w:numId="4" w16cid:durableId="654727807">
+  <w:num w:numId="4">
     <w:abstractNumId w:val="3"/>
   </w:num>
 </w:numbering>
 </file>
 
 <file path=word/people.xml><?xml version="1.0" encoding="utf-8"?>
-<w15:people xmlns:wpc="http://schemas.microsoft.com/office/word/2010/wordprocessingCanvas" xmlns:cx="http://schemas.microsoft.com/office/drawing/2014/chartex" xmlns:cx1="http://schemas.microsoft.com/office/drawing/2015/9/8/chartex" xmlns:cx2="http://schemas.microsoft.com/office/drawing/2015/10/21/chartex" xmlns:cx3="http://schemas.microsoft.com/office/drawing/2016/5/9/chartex" xmlns:cx4="http://schemas.microsoft.com/office/drawing/2016/5/10/chartex" xmlns:cx5="http://schemas.microsoft.com/office/drawing/2016/5/11/chartex" xmlns:cx6="http://schemas.microsoft.com/office/drawing/2016/5/12/chartex" xmlns:cx7="http://schemas.microsoft.com/office/drawing/2016/5/13/chartex" xmlns:cx8="http://schemas.microsoft.com/office/drawing/2016/5/14/chartex" xmlns:mc="http://schemas.openxmlformats.org/markup-compatibility/2006" xmlns:aink="http://schemas.microsoft.com/office/drawing/2016/ink" xmlns:am3d="http://schemas.microsoft.com/office/drawing/2017/model3d" xmlns:o="urn:schemas-microsoft-com:office:office" xmlns:oel="http://schemas.microsoft.com/office/2019/extlst" xmlns:r="http://schemas.openxmlformats.org/officeDocument/2006/relationships" xmlns:m="http://schemas.openxmlformats.org/officeDocument/2006/math" xmlns:v="urn:schemas-microsoft-com:vml" xmlns:wp14="http://schemas.microsoft.com/office/word/2010/wordprocessingDrawing" xmlns:wp="http://schemas.openxmlformats.org/drawingml/2006/wordprocessingDrawing" xmlns:w10="urn:schemas-microsoft-com:office:word" xmlns:w="http://schemas.openxmlformats.org/wordprocessingml/2006/main" xmlns:w14="http://schemas.microsoft.com/office/word/2010/wordml" xmlns:w15="http://schemas.microsoft.com/office/word/2012/wordml" xmlns:w16cex="http://schemas.microsoft.com/office/word/2018/wordml/cex" xmlns:w16cid="http://schemas.microsoft.com/office/word/2016/wordml/cid" xmlns:w16="http://schemas.microsoft.com/office/word/2018/wordml" xmlns:w16du="http://schemas.microsoft.com/office/word/2023/wordml/word16du" xmlns:w16sdtdh="http://schemas.microsoft.com/office/word/2020/wordml/sdtdatahash" xmlns:w16se="http://schemas.microsoft.com/office/word/2015/wordml/symex" xmlns:wpg="http://schemas.microsoft.com/office/word/2010/wordprocessingGroup" xmlns:wpi="http://schemas.microsoft.com/office/word/2010/wordprocessingInk" xmlns:wne="http://schemas.microsoft.com/office/word/2006/wordml" xmlns:wps="http://schemas.microsoft.com/office/word/2010/wordprocessingShape" mc:Ignorable="w14 w15 w16se w16cid w16 w16cex w16sdtdh w16du wp14">
+<w15:people xmlns:wpc="http://schemas.microsoft.com/office/word/2010/wordprocessingCanvas" xmlns:cx="http://schemas.microsoft.com/office/drawing/2014/chartex" xmlns:cx1="http://schemas.microsoft.com/office/drawing/2015/9/8/chartex" xmlns:cx2="http://schemas.microsoft.com/office/drawing/2015/10/21/chartex" xmlns:cx3="http://schemas.microsoft.com/office/drawing/2016/5/9/chartex" xmlns:cx4="http://schemas.microsoft.com/office/drawing/2016/5/10/chartex" xmlns:cx5="http://schemas.microsoft.com/office/drawing/2016/5/11/chartex" xmlns:cx6="http://schemas.microsoft.com/office/drawing/2016/5/12/chartex" xmlns:cx7="http://schemas.microsoft.com/office/drawing/2016/5/13/chartex" xmlns:cx8="http://schemas.microsoft.com/office/drawing/2016/5/14/chartex" xmlns:mc="http://schemas.openxmlformats.org/markup-compatibility/2006" xmlns:aink="http://schemas.microsoft.com/office/drawing/2016/ink" xmlns:am3d="http://schemas.microsoft.com/office/drawing/2017/model3d" xmlns:o="urn:schemas-microsoft-com:office:office" xmlns:r="http://schemas.openxmlformats.org/officeDocument/2006/relationships" xmlns:m="http://schemas.openxmlformats.org/officeDocument/2006/math" xmlns:v="urn:schemas-microsoft-com:vml" xmlns:wp14="http://schemas.microsoft.com/office/word/2010/wordprocessingDrawing" xmlns:wp="http://schemas.openxmlformats.org/drawingml/2006/wordprocessingDrawing" xmlns:w10="urn:schemas-microsoft-com:office:word" xmlns:w="http://schemas.openxmlformats.org/wordprocessingml/2006/main" xmlns:w14="http://schemas.microsoft.com/office/word/2010/wordml" xmlns:w15="http://schemas.microsoft.com/office/word/2012/wordml" xmlns:w16cex="http://schemas.microsoft.com/office/word/2018/wordml/cex" xmlns:w16cid="http://schemas.microsoft.com/office/word/2016/wordml/cid" xmlns:w16="http://schemas.microsoft.com/office/word/2018/wordml" xmlns:w16sdtdh="http://schemas.microsoft.com/office/word/2020/wordml/sdtdatahash" xmlns:w16se="http://schemas.microsoft.com/office/word/2015/wordml/symex" xmlns:wpg="http://schemas.microsoft.com/office/word/2010/wordprocessingGroup" xmlns:wpi="http://schemas.microsoft.com/office/word/2010/wordprocessingInk" xmlns:wne="http://schemas.microsoft.com/office/word/2006/wordml" xmlns:wps="http://schemas.microsoft.com/office/word/2010/wordprocessingShape" mc:Ignorable="w14 w15 w16se w16cid w16 w16cex w16sdtdh wp14">
   <w15:person w15:author="top kek">
     <w15:presenceInfo w15:providerId="None" w15:userId="top kek"/>
   </w15:person>
@@ -1421,7 +1553,7 @@
 </file>
 
 <file path=word/styles.xml><?xml version="1.0" encoding="utf-8"?>
-<w:styles xmlns:mc="http://schemas.openxmlformats.org/markup-compatibility/2006" xmlns:r="http://schemas.openxmlformats.org/officeDocument/2006/relationships" xmlns:w="http://schemas.openxmlformats.org/wordprocessingml/2006/main" xmlns:w14="http://schemas.microsoft.com/office/word/2010/wordml" xmlns:w15="http://schemas.microsoft.com/office/word/2012/wordml" xmlns:w16cex="http://schemas.microsoft.com/office/word/2018/wordml/cex" xmlns:w16cid="http://schemas.microsoft.com/office/word/2016/wordml/cid" xmlns:w16="http://schemas.microsoft.com/office/word/2018/wordml" xmlns:w16du="http://schemas.microsoft.com/office/word/2023/wordml/word16du" xmlns:w16sdtdh="http://schemas.microsoft.com/office/word/2020/wordml/sdtdatahash" xmlns:w16se="http://schemas.microsoft.com/office/word/2015/wordml/symex" mc:Ignorable="w14 w15 w16se w16cid w16 w16cex w16sdtdh w16du">
+<w:styles xmlns:mc="http://schemas.openxmlformats.org/markup-compatibility/2006" xmlns:r="http://schemas.openxmlformats.org/officeDocument/2006/relationships" xmlns:w="http://schemas.openxmlformats.org/wordprocessingml/2006/main" xmlns:w14="http://schemas.microsoft.com/office/word/2010/wordml" xmlns:w15="http://schemas.microsoft.com/office/word/2012/wordml" xmlns:w16cex="http://schemas.microsoft.com/office/word/2018/wordml/cex" xmlns:w16cid="http://schemas.microsoft.com/office/word/2016/wordml/cid" xmlns:w16="http://schemas.microsoft.com/office/word/2018/wordml" xmlns:w16sdtdh="http://schemas.microsoft.com/office/word/2020/wordml/sdtdatahash" xmlns:w16se="http://schemas.microsoft.com/office/word/2015/wordml/symex" mc:Ignorable="w14 w15 w16se w16cid w16 w16cex w16sdtdh">
   <w:docDefaults>
     <w:rPrDefault>
       <w:rPr>

</xml_diff>